<commit_message>
Docuemtacao finalizada. War gerado e testado
</commit_message>
<xml_diff>
--- a/WallMartProject -resumo.docx
+++ b/WallMartProject -resumo.docx
@@ -182,8 +182,8 @@
                         <w:tblLook w:val="04A0"/>
                       </w:tblPr>
                       <w:tblGrid>
-                        <w:gridCol w:w="2144"/>
-                        <w:gridCol w:w="8577"/>
+                        <w:gridCol w:w="2146"/>
+                        <w:gridCol w:w="8583"/>
                       </w:tblGrid>
                       <w:tr>
                         <w:trPr>
@@ -339,7 +339,7 @@
           <w:r>
             <w:fldChar w:fldCharType="separate"/>
           </w:r>
-          <w:hyperlink w:anchor="_Toc439886069" w:history="1">
+          <w:hyperlink w:anchor="_Toc439935681" w:history="1">
             <w:r>
               <w:rPr>
                 <w:rStyle w:val="Hyperlink"/>
@@ -366,7 +366,7 @@
                 <w:noProof/>
                 <w:webHidden/>
               </w:rPr>
-              <w:instrText xml:space="preserve"> PAGEREF _Toc439886069 \h </w:instrText>
+              <w:instrText xml:space="preserve"> PAGEREF _Toc439935681 \h </w:instrText>
             </w:r>
             <w:r>
               <w:rPr>
@@ -409,13 +409,13 @@
               <w:lang w:eastAsia="pt-BR"/>
             </w:rPr>
           </w:pPr>
-          <w:hyperlink w:anchor="_Toc439886070" w:history="1">
+          <w:hyperlink w:anchor="_Toc439935682" w:history="1">
             <w:r>
               <w:rPr>
                 <w:rStyle w:val="Hyperlink"/>
                 <w:noProof/>
               </w:rPr>
-              <w:t>Instalando a maquina virtual java</w:t>
+              <w:t>Configurações Mysql Server</w:t>
             </w:r>
             <w:r>
               <w:rPr>
@@ -436,7 +436,7 @@
                 <w:noProof/>
                 <w:webHidden/>
               </w:rPr>
-              <w:instrText xml:space="preserve"> PAGEREF _Toc439886070 \h </w:instrText>
+              <w:instrText xml:space="preserve"> PAGEREF _Toc439935682 \h </w:instrText>
             </w:r>
             <w:r>
               <w:rPr>
@@ -479,13 +479,13 @@
               <w:lang w:eastAsia="pt-BR"/>
             </w:rPr>
           </w:pPr>
-          <w:hyperlink w:anchor="_Toc439886071" w:history="1">
+          <w:hyperlink w:anchor="_Toc439935683" w:history="1">
             <w:r>
               <w:rPr>
                 <w:rStyle w:val="Hyperlink"/>
                 <w:noProof/>
               </w:rPr>
-              <w:t>Instalando o Mysql Server</w:t>
+              <w:t>Configurações adicionais no GlassFish</w:t>
             </w:r>
             <w:r>
               <w:rPr>
@@ -506,7 +506,7 @@
                 <w:noProof/>
                 <w:webHidden/>
               </w:rPr>
-              <w:instrText xml:space="preserve"> PAGEREF _Toc439886071 \h </w:instrText>
+              <w:instrText xml:space="preserve"> PAGEREF _Toc439935683 \h </w:instrText>
             </w:r>
             <w:r>
               <w:rPr>
@@ -549,13 +549,13 @@
               <w:lang w:eastAsia="pt-BR"/>
             </w:rPr>
           </w:pPr>
-          <w:hyperlink w:anchor="_Toc439886072" w:history="1">
+          <w:hyperlink w:anchor="_Toc439935684" w:history="1">
             <w:r>
               <w:rPr>
                 <w:rStyle w:val="Hyperlink"/>
                 <w:noProof/>
               </w:rPr>
-              <w:t>Instalando o GlassFish</w:t>
+              <w:t>Efetuando o deploy da aplicação</w:t>
             </w:r>
             <w:r>
               <w:rPr>
@@ -576,7 +576,7 @@
                 <w:noProof/>
                 <w:webHidden/>
               </w:rPr>
-              <w:instrText xml:space="preserve"> PAGEREF _Toc439886072 \h </w:instrText>
+              <w:instrText xml:space="preserve"> PAGEREF _Toc439935684 \h </w:instrText>
             </w:r>
             <w:r>
               <w:rPr>
@@ -596,7 +596,7 @@
                 <w:noProof/>
                 <w:webHidden/>
               </w:rPr>
-              <w:t>3</w:t>
+              <w:t>8</w:t>
             </w:r>
             <w:r>
               <w:rPr>
@@ -619,13 +619,13 @@
               <w:lang w:eastAsia="pt-BR"/>
             </w:rPr>
           </w:pPr>
-          <w:hyperlink w:anchor="_Toc439886073" w:history="1">
+          <w:hyperlink w:anchor="_Toc439935685" w:history="1">
             <w:r>
               <w:rPr>
                 <w:rStyle w:val="Hyperlink"/>
                 <w:noProof/>
               </w:rPr>
-              <w:t>Deploy da aplicação wallmart</w:t>
+              <w:t>Testes básicos</w:t>
             </w:r>
             <w:r>
               <w:rPr>
@@ -646,7 +646,7 @@
                 <w:noProof/>
                 <w:webHidden/>
               </w:rPr>
-              <w:instrText xml:space="preserve"> PAGEREF _Toc439886073 \h </w:instrText>
+              <w:instrText xml:space="preserve"> PAGEREF _Toc439935685 \h </w:instrText>
             </w:r>
             <w:r>
               <w:rPr>
@@ -666,7 +666,77 @@
                 <w:noProof/>
                 <w:webHidden/>
               </w:rPr>
-              <w:t>3</w:t>
+              <w:t>10</w:t>
+            </w:r>
+            <w:r>
+              <w:rPr>
+                <w:noProof/>
+                <w:webHidden/>
+              </w:rPr>
+              <w:fldChar w:fldCharType="end"/>
+            </w:r>
+          </w:hyperlink>
+        </w:p>
+        <w:p>
+          <w:pPr>
+            <w:pStyle w:val="Sumrio2"/>
+            <w:tabs>
+              <w:tab w:val="right" w:leader="dot" w:pos="8494"/>
+            </w:tabs>
+            <w:rPr>
+              <w:rFonts w:eastAsiaTheme="minorEastAsia"/>
+              <w:noProof/>
+              <w:lang w:eastAsia="pt-BR"/>
+            </w:rPr>
+          </w:pPr>
+          <w:hyperlink w:anchor="_Toc439935686" w:history="1">
+            <w:r>
+              <w:rPr>
+                <w:rStyle w:val="Hyperlink"/>
+                <w:noProof/>
+              </w:rPr>
+              <w:t>Dowloads</w:t>
+            </w:r>
+            <w:r>
+              <w:rPr>
+                <w:noProof/>
+                <w:webHidden/>
+              </w:rPr>
+              <w:tab/>
+            </w:r>
+            <w:r>
+              <w:rPr>
+                <w:noProof/>
+                <w:webHidden/>
+              </w:rPr>
+              <w:fldChar w:fldCharType="begin"/>
+            </w:r>
+            <w:r>
+              <w:rPr>
+                <w:noProof/>
+                <w:webHidden/>
+              </w:rPr>
+              <w:instrText xml:space="preserve"> PAGEREF _Toc439935686 \h </w:instrText>
+            </w:r>
+            <w:r>
+              <w:rPr>
+                <w:noProof/>
+                <w:webHidden/>
+              </w:rPr>
+            </w:r>
+            <w:r>
+              <w:rPr>
+                <w:noProof/>
+                <w:webHidden/>
+              </w:rPr>
+              <w:fldChar w:fldCharType="separate"/>
+            </w:r>
+            <w:r>
+              <w:rPr>
+                <w:noProof/>
+                <w:webHidden/>
+              </w:rPr>
+              <w:t>11</w:t>
             </w:r>
             <w:r>
               <w:rPr>
@@ -708,7 +778,7 @@
         <w:pStyle w:val="Ttulo2"/>
       </w:pPr>
       <w:bookmarkStart w:id="0" w:name="_Toc388530033"/>
-      <w:bookmarkStart w:id="1" w:name="_Toc439886069"/>
+      <w:bookmarkStart w:id="1" w:name="_Toc439935681"/>
       <w:r>
         <w:t>Pre requisitos</w:t>
       </w:r>
@@ -717,11 +787,6 @@
     </w:p>
     <w:p/>
     <w:p>
-      <w:r>
-        <w:t>Sistema operacional</w:t>
-      </w:r>
-    </w:p>
-    <w:p>
       <w:pPr>
         <w:ind w:firstLine="708"/>
       </w:pPr>
@@ -734,7 +799,7 @@
         <w:ind w:left="708"/>
       </w:pPr>
       <w:r>
-        <w:t xml:space="preserve">Maquina Virtual Java Java JDK </w:t>
+        <w:t xml:space="preserve">Maquina Virtual Java JDK </w:t>
       </w:r>
       <w:hyperlink r:id="rId8" w:history="1">
         <w:r>
@@ -753,7 +818,7 @@
         <w:t>MySQL Community Server</w:t>
       </w:r>
       <w:r>
-        <w:t xml:space="preserve"> 5.7.10 insytalado</w:t>
+        <w:t xml:space="preserve"> 5.7.10 instalado</w:t>
       </w:r>
     </w:p>
     <w:p>
@@ -771,87 +836,131 @@
     </w:p>
     <w:p>
       <w:pPr>
-        <w:ind w:firstLine="708"/>
-      </w:pPr>
-    </w:p>
-    <w:p>
-      <w:pPr>
         <w:pStyle w:val="Ttulo2"/>
       </w:pPr>
-      <w:bookmarkStart w:id="2" w:name="_Toc439886070"/>
-      <w:r>
-        <w:t>Instalando a maquina virtual java</w:t>
+      <w:bookmarkStart w:id="2" w:name="_Toc439935682"/>
+      <w:r>
+        <w:t xml:space="preserve">Configurações </w:t>
+      </w:r>
+      <w:r>
+        <w:t>Mysql Server</w:t>
       </w:r>
       <w:bookmarkEnd w:id="2"/>
+    </w:p>
+    <w:p/>
+    <w:p>
+      <w:r>
+        <w:t>È</w:t>
+      </w:r>
+      <w:r>
+        <w:t xml:space="preserve"> necessário adicionar o schema e usuário utilizados pela aplicação.</w:t>
+      </w:r>
+    </w:p>
+    <w:p/>
+    <w:p>
+      <w:r>
+        <w:t>Schema:wallmart</w:t>
+      </w:r>
+    </w:p>
+    <w:p>
+      <w:r>
+        <w:t>Usuario: wallmart</w:t>
+      </w:r>
+    </w:p>
+    <w:p>
+      <w:r>
+        <w:t>Password:wallmart</w:t>
+      </w:r>
+    </w:p>
+    <w:p>
+      <w:r>
+        <w:t>O Usuário</w:t>
+      </w:r>
+      <w:r>
+        <w:t xml:space="preserve">wallmart </w:t>
+      </w:r>
+      <w:r>
+        <w:t xml:space="preserve"> deve ter todos os </w:t>
+      </w:r>
+      <w:r>
+        <w:t>Privilégios</w:t>
+      </w:r>
+      <w:r>
+        <w:t xml:space="preserve"> no schema wallmart.</w:t>
+      </w:r>
+    </w:p>
+    <w:p/>
+    <w:p>
+      <w:pPr>
+        <w:pStyle w:val="Ttulo2"/>
+      </w:pPr>
+      <w:bookmarkStart w:id="3" w:name="_Toc439935683"/>
+      <w:r>
+        <w:t>Configurações adicionais</w:t>
+      </w:r>
       <w:r>
         <w:t xml:space="preserve"> </w:t>
       </w:r>
+      <w:r>
+        <w:t>n</w:t>
+      </w:r>
+      <w:r>
+        <w:t>o GlassFish</w:t>
+      </w:r>
+      <w:bookmarkEnd w:id="3"/>
+      <w:r>
+        <w:t xml:space="preserve"> </w:t>
+      </w:r>
     </w:p>
     <w:p/>
+    <w:p>
+      <w:r>
+        <w:t>No glassfish será necessário adicionar os dados para</w:t>
+      </w:r>
+      <w:r>
+        <w:t xml:space="preserve"> a conexão com o banco de dados Mysql.</w:t>
+      </w:r>
+    </w:p>
+    <w:p>
+      <w:r>
+        <w:t>Antes de mais nada</w:t>
+      </w:r>
+      <w:r>
+        <w:t>,</w:t>
+      </w:r>
+      <w:r>
+        <w:t xml:space="preserve"> o servidor deve possuir o driver de conexão </w:t>
+      </w:r>
+      <w:r>
+        <w:t>mysql instalado</w:t>
+      </w:r>
+      <w:r>
+        <w:t>.</w:t>
+      </w:r>
+    </w:p>
     <w:p/>
     <w:p>
       <w:r>
-        <w:t>Realize o download do instalador do Java, e prossiga com a instalação.</w:t>
-      </w:r>
-    </w:p>
-    <w:p>
-      <w:r>
-        <w:t>O diretório de instalação, deve ser C:\APPS\Java\jdk1.8.0_66.</w:t>
+        <w:t>Caso não exista, o jar (que já esta incluso no projeto git, pasta ‘..\</w:t>
+      </w:r>
+      <w:r>
+        <w:t>wallmartproject\mysql-connector-java-5.1.38-bin.jar</w:t>
+      </w:r>
+      <w:r>
+        <w:t>’) deve ser copiado para a pasta %GLASSFISH_HOME%\GLASSFISH\LIB. Onde %</w:t>
+      </w:r>
+      <w:r>
+        <w:t xml:space="preserve"> </w:t>
+      </w:r>
+      <w:r>
+        <w:t>GLASSFISH_HOME %  é a pasta raiz do glassfish.</w:t>
       </w:r>
       <w:r>
         <w:br/>
-        <w:t>Não é necessário instalar a jre.</w:t>
+        <w:t>O servidor deve ser reiniciado.</w:t>
       </w:r>
     </w:p>
     <w:p/>
-    <w:p/>
-    <w:p/>
-    <w:p/>
-    <w:p/>
-    <w:p>
-      <w:pPr>
-        <w:spacing w:after="200" w:line="276" w:lineRule="auto"/>
-      </w:pPr>
-      <w:r>
-        <w:br w:type="page"/>
-      </w:r>
-    </w:p>
-    <w:p>
-      <w:pPr>
-        <w:spacing w:after="200" w:line="276" w:lineRule="auto"/>
-      </w:pPr>
-    </w:p>
-    <w:p>
-      <w:pPr>
-        <w:spacing w:after="200" w:line="276" w:lineRule="auto"/>
-      </w:pPr>
-    </w:p>
-    <w:p/>
-    <w:p>
-      <w:pPr>
-        <w:pStyle w:val="Ttulo2"/>
-      </w:pPr>
-      <w:bookmarkStart w:id="3" w:name="_Toc439886071"/>
-      <w:r>
-        <w:t>Mysql Server</w:t>
-      </w:r>
-      <w:bookmarkEnd w:id="3"/>
-    </w:p>
-    <w:p/>
-    <w:p>
-      <w:r>
-        <w:t>Uma vez instalado o Mysql Server, é necessário adicionar o schema e usuários utilizados pela aplicação.</w:t>
-      </w:r>
-    </w:p>
-    <w:p/>
-    <w:p>
-      <w:r>
-        <w:t>N</w:t>
-      </w:r>
-      <w:r>
-        <w:t>o Mysql Workbench.</w:t>
-      </w:r>
-    </w:p>
     <w:p>
       <w:r>
         <w:rPr>
@@ -860,9 +969,9 @@
         </w:rPr>
         <w:drawing>
           <wp:inline distT="0" distB="0" distL="0" distR="0">
-            <wp:extent cx="5400040" cy="3499006"/>
+            <wp:extent cx="5400040" cy="2426685"/>
             <wp:effectExtent l="19050" t="0" r="0" b="0"/>
-            <wp:docPr id="82" name="Imagem 82"/>
+            <wp:docPr id="3" name="Imagem 4"/>
             <wp:cNvGraphicFramePr>
               <a:graphicFrameLocks xmlns:a="http://schemas.openxmlformats.org/drawingml/2006/main" noChangeAspect="1"/>
             </wp:cNvGraphicFramePr>
@@ -870,7 +979,7 @@
               <a:graphicData uri="http://schemas.openxmlformats.org/drawingml/2006/picture">
                 <pic:pic xmlns:pic="http://schemas.openxmlformats.org/drawingml/2006/picture">
                   <pic:nvPicPr>
-                    <pic:cNvPr id="0" name="Picture 82"/>
+                    <pic:cNvPr id="0" name="Picture 4"/>
                     <pic:cNvPicPr>
                       <a:picLocks noChangeAspect="1" noChangeArrowheads="1"/>
                     </pic:cNvPicPr>
@@ -885,7 +994,7 @@
                   <pic:spPr bwMode="auto">
                     <a:xfrm>
                       <a:off x="0" y="0"/>
-                      <a:ext cx="5400040" cy="3499006"/>
+                      <a:ext cx="5400040" cy="2426685"/>
                     </a:xfrm>
                     <a:prstGeom prst="rect">
                       <a:avLst/>
@@ -917,829 +1026,9 @@
     <w:p>
       <w:r>
         <w:lastRenderedPageBreak/>
-        <w:t>Clique na área cinza, e na janela que será aberta, informe a senha do usuário root.</w:t>
-      </w:r>
-    </w:p>
-    <w:p>
-      <w:r>
-        <w:rPr>
-          <w:noProof/>
-          <w:lang w:eastAsia="pt-BR"/>
-        </w:rPr>
-        <w:drawing>
-          <wp:inline distT="0" distB="0" distL="0" distR="0">
-            <wp:extent cx="5391150" cy="3114675"/>
-            <wp:effectExtent l="19050" t="0" r="0" b="0"/>
-            <wp:docPr id="85" name="Imagem 85"/>
-            <wp:cNvGraphicFramePr>
-              <a:graphicFrameLocks xmlns:a="http://schemas.openxmlformats.org/drawingml/2006/main" noChangeAspect="1"/>
-            </wp:cNvGraphicFramePr>
-            <a:graphic xmlns:a="http://schemas.openxmlformats.org/drawingml/2006/main">
-              <a:graphicData uri="http://schemas.openxmlformats.org/drawingml/2006/picture">
-                <pic:pic xmlns:pic="http://schemas.openxmlformats.org/drawingml/2006/picture">
-                  <pic:nvPicPr>
-                    <pic:cNvPr id="0" name="Picture 85"/>
-                    <pic:cNvPicPr>
-                      <a:picLocks noChangeAspect="1" noChangeArrowheads="1"/>
-                    </pic:cNvPicPr>
-                  </pic:nvPicPr>
-                  <pic:blipFill>
-                    <a:blip r:embed="rId10"/>
-                    <a:srcRect/>
-                    <a:stretch>
-                      <a:fillRect/>
-                    </a:stretch>
-                  </pic:blipFill>
-                  <pic:spPr bwMode="auto">
-                    <a:xfrm>
-                      <a:off x="0" y="0"/>
-                      <a:ext cx="5391150" cy="3114675"/>
-                    </a:xfrm>
-                    <a:prstGeom prst="rect">
-                      <a:avLst/>
-                    </a:prstGeom>
-                    <a:noFill/>
-                    <a:ln w="9525">
-                      <a:noFill/>
-                      <a:miter lim="800000"/>
-                      <a:headEnd/>
-                      <a:tailEnd/>
-                    </a:ln>
-                  </pic:spPr>
-                </pic:pic>
-              </a:graphicData>
-            </a:graphic>
-          </wp:inline>
-        </w:drawing>
-      </w:r>
-    </w:p>
-    <w:p/>
-    <w:p/>
-    <w:p>
-      <w:r>
-        <w:t>D</w:t>
-      </w:r>
-      <w:r>
-        <w:t>eve ser criado o schema e o usuário da aplicação.</w:t>
-      </w:r>
-    </w:p>
-    <w:p>
-      <w:r>
-        <w:rPr>
-          <w:noProof/>
-          <w:lang w:eastAsia="pt-BR"/>
-        </w:rPr>
-        <w:drawing>
-          <wp:inline distT="0" distB="0" distL="0" distR="0">
-            <wp:extent cx="5391150" cy="3790950"/>
-            <wp:effectExtent l="19050" t="0" r="0" b="0"/>
-            <wp:docPr id="87" name="Imagem 87"/>
-            <wp:cNvGraphicFramePr>
-              <a:graphicFrameLocks xmlns:a="http://schemas.openxmlformats.org/drawingml/2006/main" noChangeAspect="1"/>
-            </wp:cNvGraphicFramePr>
-            <a:graphic xmlns:a="http://schemas.openxmlformats.org/drawingml/2006/main">
-              <a:graphicData uri="http://schemas.openxmlformats.org/drawingml/2006/picture">
-                <pic:pic xmlns:pic="http://schemas.openxmlformats.org/drawingml/2006/picture">
-                  <pic:nvPicPr>
-                    <pic:cNvPr id="0" name="Picture 87"/>
-                    <pic:cNvPicPr>
-                      <a:picLocks noChangeAspect="1" noChangeArrowheads="1"/>
-                    </pic:cNvPicPr>
-                  </pic:nvPicPr>
-                  <pic:blipFill>
-                    <a:blip r:embed="rId11"/>
-                    <a:srcRect/>
-                    <a:stretch>
-                      <a:fillRect/>
-                    </a:stretch>
-                  </pic:blipFill>
-                  <pic:spPr bwMode="auto">
-                    <a:xfrm>
-                      <a:off x="0" y="0"/>
-                      <a:ext cx="5391150" cy="3790950"/>
-                    </a:xfrm>
-                    <a:prstGeom prst="rect">
-                      <a:avLst/>
-                    </a:prstGeom>
-                    <a:noFill/>
-                    <a:ln w="9525">
-                      <a:noFill/>
-                      <a:miter lim="800000"/>
-                      <a:headEnd/>
-                      <a:tailEnd/>
-                    </a:ln>
-                  </pic:spPr>
-                </pic:pic>
-              </a:graphicData>
-            </a:graphic>
-          </wp:inline>
-        </w:drawing>
-      </w:r>
-    </w:p>
-    <w:p/>
-    <w:p/>
-    <w:p/>
-    <w:p/>
-    <w:p/>
-    <w:p/>
-    <w:p/>
-    <w:p>
-      <w:r>
-        <w:lastRenderedPageBreak/>
-        <w:t>Clique com o botão direito do mouse, e selecione a opção “create schema”.</w:t>
-      </w:r>
-    </w:p>
-    <w:p>
-      <w:pPr>
-        <w:rPr>
-          <w:noProof/>
-          <w:lang w:eastAsia="pt-BR"/>
-        </w:rPr>
-      </w:pPr>
-      <w:r>
-        <w:rPr>
-          <w:noProof/>
-          <w:lang w:eastAsia="pt-BR"/>
-        </w:rPr>
-        <w:drawing>
-          <wp:inline distT="0" distB="0" distL="0" distR="0">
-            <wp:extent cx="5400675" cy="2038350"/>
-            <wp:effectExtent l="19050" t="0" r="9525" b="0"/>
-            <wp:docPr id="91" name="Imagem 91"/>
-            <wp:cNvGraphicFramePr>
-              <a:graphicFrameLocks xmlns:a="http://schemas.openxmlformats.org/drawingml/2006/main" noChangeAspect="1"/>
-            </wp:cNvGraphicFramePr>
-            <a:graphic xmlns:a="http://schemas.openxmlformats.org/drawingml/2006/main">
-              <a:graphicData uri="http://schemas.openxmlformats.org/drawingml/2006/picture">
-                <pic:pic xmlns:pic="http://schemas.openxmlformats.org/drawingml/2006/picture">
-                  <pic:nvPicPr>
-                    <pic:cNvPr id="0" name="Picture 91"/>
-                    <pic:cNvPicPr>
-                      <a:picLocks noChangeAspect="1" noChangeArrowheads="1"/>
-                    </pic:cNvPicPr>
-                  </pic:nvPicPr>
-                  <pic:blipFill>
-                    <a:blip r:embed="rId12"/>
-                    <a:srcRect/>
-                    <a:stretch>
-                      <a:fillRect/>
-                    </a:stretch>
-                  </pic:blipFill>
-                  <pic:spPr bwMode="auto">
-                    <a:xfrm>
-                      <a:off x="0" y="0"/>
-                      <a:ext cx="5400675" cy="2038350"/>
-                    </a:xfrm>
-                    <a:prstGeom prst="rect">
-                      <a:avLst/>
-                    </a:prstGeom>
-                    <a:noFill/>
-                    <a:ln w="9525">
-                      <a:noFill/>
-                      <a:miter lim="800000"/>
-                      <a:headEnd/>
-                      <a:tailEnd/>
-                    </a:ln>
-                  </pic:spPr>
-                </pic:pic>
-              </a:graphicData>
-            </a:graphic>
-          </wp:inline>
-        </w:drawing>
-      </w:r>
-    </w:p>
-    <w:p>
-      <w:pPr>
-        <w:rPr>
-          <w:noProof/>
-          <w:lang w:eastAsia="pt-BR"/>
-        </w:rPr>
-      </w:pPr>
-    </w:p>
-    <w:p>
-      <w:pPr>
-        <w:rPr>
-          <w:noProof/>
-          <w:lang w:eastAsia="pt-BR"/>
-        </w:rPr>
-      </w:pPr>
-      <w:r>
-        <w:rPr>
-          <w:noProof/>
-          <w:lang w:eastAsia="pt-BR"/>
-        </w:rPr>
-        <w:t>Defina o novo schema com o nome de ‘wallmart’.</w:t>
-      </w:r>
-      <w:r>
-        <w:rPr>
-          <w:noProof/>
-          <w:lang w:eastAsia="pt-BR"/>
-        </w:rPr>
-        <w:br/>
-        <w:t>E clique em apply.</w:t>
-      </w:r>
-    </w:p>
-    <w:p>
-      <w:pPr>
-        <w:rPr>
-          <w:noProof/>
-          <w:lang w:eastAsia="pt-BR"/>
-        </w:rPr>
-      </w:pPr>
-      <w:r>
-        <w:rPr>
-          <w:noProof/>
-          <w:lang w:eastAsia="pt-BR"/>
-        </w:rPr>
-        <w:drawing>
-          <wp:inline distT="0" distB="0" distL="0" distR="0">
-            <wp:extent cx="5400675" cy="3190875"/>
-            <wp:effectExtent l="19050" t="0" r="9525" b="0"/>
-            <wp:docPr id="95" name="Imagem 95"/>
-            <wp:cNvGraphicFramePr>
-              <a:graphicFrameLocks xmlns:a="http://schemas.openxmlformats.org/drawingml/2006/main" noChangeAspect="1"/>
-            </wp:cNvGraphicFramePr>
-            <a:graphic xmlns:a="http://schemas.openxmlformats.org/drawingml/2006/main">
-              <a:graphicData uri="http://schemas.openxmlformats.org/drawingml/2006/picture">
-                <pic:pic xmlns:pic="http://schemas.openxmlformats.org/drawingml/2006/picture">
-                  <pic:nvPicPr>
-                    <pic:cNvPr id="0" name="Picture 95"/>
-                    <pic:cNvPicPr>
-                      <a:picLocks noChangeAspect="1" noChangeArrowheads="1"/>
-                    </pic:cNvPicPr>
-                  </pic:nvPicPr>
-                  <pic:blipFill>
-                    <a:blip r:embed="rId13"/>
-                    <a:srcRect/>
-                    <a:stretch>
-                      <a:fillRect/>
-                    </a:stretch>
-                  </pic:blipFill>
-                  <pic:spPr bwMode="auto">
-                    <a:xfrm>
-                      <a:off x="0" y="0"/>
-                      <a:ext cx="5400675" cy="3190875"/>
-                    </a:xfrm>
-                    <a:prstGeom prst="rect">
-                      <a:avLst/>
-                    </a:prstGeom>
-                    <a:noFill/>
-                    <a:ln w="9525">
-                      <a:noFill/>
-                      <a:miter lim="800000"/>
-                      <a:headEnd/>
-                      <a:tailEnd/>
-                    </a:ln>
-                  </pic:spPr>
-                </pic:pic>
-              </a:graphicData>
-            </a:graphic>
-          </wp:inline>
-        </w:drawing>
-      </w:r>
-    </w:p>
-    <w:p>
-      <w:pPr>
-        <w:rPr>
-          <w:noProof/>
-          <w:lang w:eastAsia="pt-BR"/>
-        </w:rPr>
-      </w:pPr>
-    </w:p>
-    <w:p>
-      <w:pPr>
-        <w:rPr>
-          <w:noProof/>
-          <w:lang w:eastAsia="pt-BR"/>
-        </w:rPr>
-      </w:pPr>
-    </w:p>
-    <w:p>
-      <w:pPr>
-        <w:rPr>
-          <w:noProof/>
-          <w:lang w:eastAsia="pt-BR"/>
-        </w:rPr>
-      </w:pPr>
-    </w:p>
-    <w:p>
-      <w:pPr>
-        <w:rPr>
-          <w:noProof/>
-          <w:lang w:eastAsia="pt-BR"/>
-        </w:rPr>
-      </w:pPr>
-    </w:p>
-    <w:p>
-      <w:pPr>
-        <w:rPr>
-          <w:noProof/>
-          <w:lang w:eastAsia="pt-BR"/>
-        </w:rPr>
-      </w:pPr>
-    </w:p>
-    <w:p>
-      <w:pPr>
-        <w:rPr>
-          <w:noProof/>
-          <w:lang w:eastAsia="pt-BR"/>
-        </w:rPr>
-      </w:pPr>
-    </w:p>
-    <w:p>
-      <w:pPr>
-        <w:rPr>
-          <w:noProof/>
-          <w:lang w:eastAsia="pt-BR"/>
-        </w:rPr>
-      </w:pPr>
-    </w:p>
-    <w:p>
-      <w:pPr>
-        <w:rPr>
-          <w:noProof/>
-          <w:lang w:eastAsia="pt-BR"/>
-        </w:rPr>
-      </w:pPr>
-    </w:p>
-    <w:p>
-      <w:pPr>
-        <w:rPr>
-          <w:noProof/>
-          <w:lang w:eastAsia="pt-BR"/>
-        </w:rPr>
-      </w:pPr>
-    </w:p>
-    <w:p>
-      <w:pPr>
-        <w:rPr>
-          <w:noProof/>
-          <w:lang w:eastAsia="pt-BR"/>
-        </w:rPr>
-      </w:pPr>
-    </w:p>
-    <w:p>
-      <w:pPr>
-        <w:rPr>
-          <w:noProof/>
-          <w:lang w:eastAsia="pt-BR"/>
-        </w:rPr>
-      </w:pPr>
-    </w:p>
-    <w:p>
-      <w:pPr>
-        <w:rPr>
-          <w:noProof/>
-          <w:lang w:eastAsia="pt-BR"/>
-        </w:rPr>
-      </w:pPr>
-    </w:p>
-    <w:p>
-      <w:pPr>
-        <w:rPr>
-          <w:noProof/>
-          <w:lang w:eastAsia="pt-BR"/>
-        </w:rPr>
-      </w:pPr>
-    </w:p>
-    <w:p>
-      <w:pPr>
-        <w:rPr>
-          <w:noProof/>
-          <w:lang w:eastAsia="pt-BR"/>
-        </w:rPr>
-      </w:pPr>
-    </w:p>
-    <w:p>
-      <w:pPr>
-        <w:rPr>
-          <w:noProof/>
-          <w:lang w:eastAsia="pt-BR"/>
-        </w:rPr>
-      </w:pPr>
-    </w:p>
-    <w:p>
-      <w:pPr>
-        <w:rPr>
-          <w:noProof/>
-          <w:lang w:eastAsia="pt-BR"/>
-        </w:rPr>
-      </w:pPr>
-    </w:p>
-    <w:p>
-      <w:pPr>
-        <w:rPr>
-          <w:noProof/>
-          <w:lang w:eastAsia="pt-BR"/>
-        </w:rPr>
-      </w:pPr>
-    </w:p>
-    <w:p>
-      <w:pPr>
-        <w:rPr>
-          <w:noProof/>
-          <w:lang w:eastAsia="pt-BR"/>
-        </w:rPr>
-      </w:pPr>
-      <w:r>
-        <w:rPr>
-          <w:noProof/>
-          <w:lang w:eastAsia="pt-BR"/>
-        </w:rPr>
-        <w:lastRenderedPageBreak/>
-        <w:t>Selecione Users and Privileges, e clisque em add account</w:t>
-      </w:r>
-    </w:p>
-    <w:p>
-      <w:pPr>
-        <w:rPr>
-          <w:noProof/>
-          <w:lang w:eastAsia="pt-BR"/>
-        </w:rPr>
-      </w:pPr>
-      <w:r>
-        <w:rPr>
-          <w:noProof/>
-          <w:lang w:eastAsia="pt-BR"/>
-        </w:rPr>
-        <w:drawing>
-          <wp:inline distT="0" distB="0" distL="0" distR="0">
-            <wp:extent cx="5400040" cy="3306147"/>
-            <wp:effectExtent l="19050" t="0" r="0" b="0"/>
-            <wp:docPr id="96" name="Imagem 96"/>
-            <wp:cNvGraphicFramePr>
-              <a:graphicFrameLocks xmlns:a="http://schemas.openxmlformats.org/drawingml/2006/main" noChangeAspect="1"/>
-            </wp:cNvGraphicFramePr>
-            <a:graphic xmlns:a="http://schemas.openxmlformats.org/drawingml/2006/main">
-              <a:graphicData uri="http://schemas.openxmlformats.org/drawingml/2006/picture">
-                <pic:pic xmlns:pic="http://schemas.openxmlformats.org/drawingml/2006/picture">
-                  <pic:nvPicPr>
-                    <pic:cNvPr id="0" name="Picture 96"/>
-                    <pic:cNvPicPr>
-                      <a:picLocks noChangeAspect="1" noChangeArrowheads="1"/>
-                    </pic:cNvPicPr>
-                  </pic:nvPicPr>
-                  <pic:blipFill>
-                    <a:blip r:embed="rId14"/>
-                    <a:srcRect/>
-                    <a:stretch>
-                      <a:fillRect/>
-                    </a:stretch>
-                  </pic:blipFill>
-                  <pic:spPr bwMode="auto">
-                    <a:xfrm>
-                      <a:off x="0" y="0"/>
-                      <a:ext cx="5400040" cy="3306147"/>
-                    </a:xfrm>
-                    <a:prstGeom prst="rect">
-                      <a:avLst/>
-                    </a:prstGeom>
-                    <a:noFill/>
-                    <a:ln w="9525">
-                      <a:noFill/>
-                      <a:miter lim="800000"/>
-                      <a:headEnd/>
-                      <a:tailEnd/>
-                    </a:ln>
-                  </pic:spPr>
-                </pic:pic>
-              </a:graphicData>
-            </a:graphic>
-          </wp:inline>
-        </w:drawing>
-      </w:r>
-    </w:p>
-    <w:p>
-      <w:pPr>
-        <w:rPr>
-          <w:noProof/>
-          <w:lang w:eastAsia="pt-BR"/>
-        </w:rPr>
-      </w:pPr>
-    </w:p>
-    <w:p>
-      <w:pPr>
-        <w:rPr>
-          <w:noProof/>
-          <w:lang w:eastAsia="pt-BR"/>
-        </w:rPr>
-      </w:pPr>
-    </w:p>
-    <w:p>
-      <w:pPr>
-        <w:rPr>
-          <w:noProof/>
-          <w:lang w:eastAsia="pt-BR"/>
-        </w:rPr>
-      </w:pPr>
-      <w:r>
-        <w:rPr>
-          <w:noProof/>
-          <w:lang w:eastAsia="pt-BR"/>
-        </w:rPr>
-        <w:t>Preencha o campo ‘Login Name’, ‘Password’ e ‘Confirm Password’ com valor wallmart.</w:t>
-      </w:r>
-    </w:p>
-    <w:p>
-      <w:pPr>
-        <w:rPr>
-          <w:noProof/>
-          <w:lang w:eastAsia="pt-BR"/>
-        </w:rPr>
-      </w:pPr>
-      <w:r>
-        <w:rPr>
-          <w:noProof/>
-          <w:lang w:eastAsia="pt-BR"/>
-        </w:rPr>
-        <w:t>Ou seja, usuario:wallmart    senha:wallmart</w:t>
-      </w:r>
-    </w:p>
-    <w:p>
-      <w:pPr>
-        <w:rPr>
-          <w:noProof/>
-          <w:lang w:eastAsia="pt-BR"/>
-        </w:rPr>
-      </w:pPr>
-      <w:r>
-        <w:rPr>
-          <w:noProof/>
-          <w:lang w:eastAsia="pt-BR"/>
-        </w:rPr>
-        <w:t>A seguir clique em Apply.</w:t>
-      </w:r>
-      <w:r>
-        <w:rPr>
-          <w:noProof/>
-          <w:lang w:eastAsia="pt-BR"/>
-        </w:rPr>
-        <w:br/>
-        <w:t>Caso solicitado, execute o comando de criação de usuario.</w:t>
-      </w:r>
-    </w:p>
-    <w:p>
-      <w:r>
-        <w:rPr>
-          <w:noProof/>
-          <w:lang w:eastAsia="pt-BR"/>
-        </w:rPr>
-        <w:drawing>
-          <wp:inline distT="0" distB="0" distL="0" distR="0">
-            <wp:extent cx="5400040" cy="3306147"/>
-            <wp:effectExtent l="19050" t="0" r="0" b="0"/>
-            <wp:docPr id="102" name="Imagem 102"/>
-            <wp:cNvGraphicFramePr>
-              <a:graphicFrameLocks xmlns:a="http://schemas.openxmlformats.org/drawingml/2006/main" noChangeAspect="1"/>
-            </wp:cNvGraphicFramePr>
-            <a:graphic xmlns:a="http://schemas.openxmlformats.org/drawingml/2006/main">
-              <a:graphicData uri="http://schemas.openxmlformats.org/drawingml/2006/picture">
-                <pic:pic xmlns:pic="http://schemas.openxmlformats.org/drawingml/2006/picture">
-                  <pic:nvPicPr>
-                    <pic:cNvPr id="0" name="Picture 102"/>
-                    <pic:cNvPicPr>
-                      <a:picLocks noChangeAspect="1" noChangeArrowheads="1"/>
-                    </pic:cNvPicPr>
-                  </pic:nvPicPr>
-                  <pic:blipFill>
-                    <a:blip r:embed="rId15"/>
-                    <a:srcRect/>
-                    <a:stretch>
-                      <a:fillRect/>
-                    </a:stretch>
-                  </pic:blipFill>
-                  <pic:spPr bwMode="auto">
-                    <a:xfrm>
-                      <a:off x="0" y="0"/>
-                      <a:ext cx="5400040" cy="3306147"/>
-                    </a:xfrm>
-                    <a:prstGeom prst="rect">
-                      <a:avLst/>
-                    </a:prstGeom>
-                    <a:noFill/>
-                    <a:ln w="9525">
-                      <a:noFill/>
-                      <a:miter lim="800000"/>
-                      <a:headEnd/>
-                      <a:tailEnd/>
-                    </a:ln>
-                  </pic:spPr>
-                </pic:pic>
-              </a:graphicData>
-            </a:graphic>
-          </wp:inline>
-        </w:drawing>
-      </w:r>
-    </w:p>
-    <w:p/>
-    <w:p>
-      <w:pPr>
-        <w:rPr>
-          <w:noProof/>
-          <w:lang w:eastAsia="pt-BR"/>
-        </w:rPr>
-      </w:pPr>
-    </w:p>
-    <w:p>
-      <w:r>
-        <w:rPr>
-          <w:noProof/>
-          <w:lang w:eastAsia="pt-BR"/>
-        </w:rPr>
-        <w:lastRenderedPageBreak/>
-        <w:drawing>
-          <wp:inline distT="0" distB="0" distL="0" distR="0">
-            <wp:extent cx="5391150" cy="2571750"/>
-            <wp:effectExtent l="19050" t="0" r="0" b="0"/>
-            <wp:docPr id="108" name="Imagem 108"/>
-            <wp:cNvGraphicFramePr>
-              <a:graphicFrameLocks xmlns:a="http://schemas.openxmlformats.org/drawingml/2006/main" noChangeAspect="1"/>
-            </wp:cNvGraphicFramePr>
-            <a:graphic xmlns:a="http://schemas.openxmlformats.org/drawingml/2006/main">
-              <a:graphicData uri="http://schemas.openxmlformats.org/drawingml/2006/picture">
-                <pic:pic xmlns:pic="http://schemas.openxmlformats.org/drawingml/2006/picture">
-                  <pic:nvPicPr>
-                    <pic:cNvPr id="0" name="Picture 108"/>
-                    <pic:cNvPicPr>
-                      <a:picLocks noChangeAspect="1" noChangeArrowheads="1"/>
-                    </pic:cNvPicPr>
-                  </pic:nvPicPr>
-                  <pic:blipFill>
-                    <a:blip r:embed="rId16"/>
-                    <a:srcRect/>
-                    <a:stretch>
-                      <a:fillRect/>
-                    </a:stretch>
-                  </pic:blipFill>
-                  <pic:spPr bwMode="auto">
-                    <a:xfrm>
-                      <a:off x="0" y="0"/>
-                      <a:ext cx="5391150" cy="2571750"/>
-                    </a:xfrm>
-                    <a:prstGeom prst="rect">
-                      <a:avLst/>
-                    </a:prstGeom>
-                    <a:noFill/>
-                    <a:ln w="9525">
-                      <a:noFill/>
-                      <a:miter lim="800000"/>
-                      <a:headEnd/>
-                      <a:tailEnd/>
-                    </a:ln>
-                  </pic:spPr>
-                </pic:pic>
-              </a:graphicData>
-            </a:graphic>
-          </wp:inline>
-        </w:drawing>
-      </w:r>
-    </w:p>
-    <w:p/>
-    <w:p/>
-    <w:p>
-      <w:r>
-        <w:rPr>
-          <w:noProof/>
-          <w:lang w:eastAsia="pt-BR"/>
-        </w:rPr>
-        <w:drawing>
-          <wp:inline distT="0" distB="0" distL="0" distR="0">
-            <wp:extent cx="5400040" cy="3176494"/>
-            <wp:effectExtent l="19050" t="0" r="0" b="0"/>
-            <wp:docPr id="109" name="Imagem 109"/>
-            <wp:cNvGraphicFramePr>
-              <a:graphicFrameLocks xmlns:a="http://schemas.openxmlformats.org/drawingml/2006/main" noChangeAspect="1"/>
-            </wp:cNvGraphicFramePr>
-            <a:graphic xmlns:a="http://schemas.openxmlformats.org/drawingml/2006/main">
-              <a:graphicData uri="http://schemas.openxmlformats.org/drawingml/2006/picture">
-                <pic:pic xmlns:pic="http://schemas.openxmlformats.org/drawingml/2006/picture">
-                  <pic:nvPicPr>
-                    <pic:cNvPr id="0" name="Picture 109"/>
-                    <pic:cNvPicPr>
-                      <a:picLocks noChangeAspect="1" noChangeArrowheads="1"/>
-                    </pic:cNvPicPr>
-                  </pic:nvPicPr>
-                  <pic:blipFill>
-                    <a:blip r:embed="rId17"/>
-                    <a:srcRect/>
-                    <a:stretch>
-                      <a:fillRect/>
-                    </a:stretch>
-                  </pic:blipFill>
-                  <pic:spPr bwMode="auto">
-                    <a:xfrm>
-                      <a:off x="0" y="0"/>
-                      <a:ext cx="5400040" cy="3176494"/>
-                    </a:xfrm>
-                    <a:prstGeom prst="rect">
-                      <a:avLst/>
-                    </a:prstGeom>
-                    <a:noFill/>
-                    <a:ln w="9525">
-                      <a:noFill/>
-                      <a:miter lim="800000"/>
-                      <a:headEnd/>
-                      <a:tailEnd/>
-                    </a:ln>
-                  </pic:spPr>
-                </pic:pic>
-              </a:graphicData>
-            </a:graphic>
-          </wp:inline>
-        </w:drawing>
-      </w:r>
-    </w:p>
-    <w:p/>
-    <w:p>
-      <w:r>
-        <w:rPr>
-          <w:noProof/>
-          <w:lang w:eastAsia="pt-BR"/>
-        </w:rPr>
-        <w:lastRenderedPageBreak/>
-        <w:drawing>
-          <wp:inline distT="0" distB="0" distL="0" distR="0">
-            <wp:extent cx="5391150" cy="3162300"/>
-            <wp:effectExtent l="19050" t="0" r="0" b="0"/>
-            <wp:docPr id="112" name="Imagem 112"/>
-            <wp:cNvGraphicFramePr>
-              <a:graphicFrameLocks xmlns:a="http://schemas.openxmlformats.org/drawingml/2006/main" noChangeAspect="1"/>
-            </wp:cNvGraphicFramePr>
-            <a:graphic xmlns:a="http://schemas.openxmlformats.org/drawingml/2006/main">
-              <a:graphicData uri="http://schemas.openxmlformats.org/drawingml/2006/picture">
-                <pic:pic xmlns:pic="http://schemas.openxmlformats.org/drawingml/2006/picture">
-                  <pic:nvPicPr>
-                    <pic:cNvPr id="0" name="Picture 112"/>
-                    <pic:cNvPicPr>
-                      <a:picLocks noChangeAspect="1" noChangeArrowheads="1"/>
-                    </pic:cNvPicPr>
-                  </pic:nvPicPr>
-                  <pic:blipFill>
-                    <a:blip r:embed="rId18"/>
-                    <a:srcRect/>
-                    <a:stretch>
-                      <a:fillRect/>
-                    </a:stretch>
-                  </pic:blipFill>
-                  <pic:spPr bwMode="auto">
-                    <a:xfrm>
-                      <a:off x="0" y="0"/>
-                      <a:ext cx="5391150" cy="3162300"/>
-                    </a:xfrm>
-                    <a:prstGeom prst="rect">
-                      <a:avLst/>
-                    </a:prstGeom>
-                    <a:noFill/>
-                    <a:ln w="9525">
-                      <a:noFill/>
-                      <a:miter lim="800000"/>
-                      <a:headEnd/>
-                      <a:tailEnd/>
-                    </a:ln>
-                  </pic:spPr>
-                </pic:pic>
-              </a:graphicData>
-            </a:graphic>
-          </wp:inline>
-        </w:drawing>
-      </w:r>
-    </w:p>
-    <w:p/>
-    <w:p/>
-    <w:p>
-      <w:pPr>
-        <w:pStyle w:val="Ttulo2"/>
-      </w:pPr>
-      <w:bookmarkStart w:id="4" w:name="_Toc439886072"/>
-      <w:r>
-        <w:t>Configurações adicionais</w:t>
-      </w:r>
-      <w:r>
-        <w:t xml:space="preserve"> </w:t>
-      </w:r>
-      <w:r>
-        <w:t>n</w:t>
-      </w:r>
-      <w:r>
-        <w:t>o GlassFish</w:t>
-      </w:r>
-      <w:bookmarkEnd w:id="4"/>
-      <w:r>
-        <w:t xml:space="preserve"> </w:t>
-      </w:r>
-    </w:p>
-    <w:p/>
-    <w:p>
-      <w:r>
-        <w:t>No glassfish será necessário adicionar os dados para a conexão com o banco de dados.</w:t>
-      </w:r>
-    </w:p>
-    <w:p>
-      <w:r>
         <w:t>Conectado na administração do servidor glassfish, entre na seção “JDBC Connection Pools”</w:t>
       </w:r>
     </w:p>
-    <w:p/>
     <w:p>
       <w:r>
         <w:rPr>
@@ -1764,7 +1053,7 @@
                     </pic:cNvPicPr>
                   </pic:nvPicPr>
                   <pic:blipFill>
-                    <a:blip r:embed="rId19"/>
+                    <a:blip r:embed="rId10"/>
                     <a:srcRect/>
                     <a:stretch>
                       <a:fillRect/>
@@ -1794,19 +1083,15 @@
       </w:r>
     </w:p>
     <w:p/>
-    <w:p/>
-    <w:p>
-      <w:pPr>
-        <w:spacing w:after="200" w:line="276" w:lineRule="auto"/>
-      </w:pPr>
-      <w:r>
-        <w:br w:type="page"/>
-      </w:r>
-    </w:p>
-    <w:p>
-      <w:r>
-        <w:lastRenderedPageBreak/>
-        <w:t>Clique em new, e a seguir adicione em poolName “WallMartPool”</w:t>
+    <w:p>
+      <w:r>
+        <w:t>Clique em new, e a seguir adicione em poolName “</w:t>
+      </w:r>
+      <w:r>
+        <w:t>WallMartPool</w:t>
+      </w:r>
+      <w:r>
+        <w:t>”</w:t>
       </w:r>
     </w:p>
     <w:p>
@@ -1833,7 +1118,7 @@
                     </pic:cNvPicPr>
                   </pic:nvPicPr>
                   <pic:blipFill>
-                    <a:blip r:embed="rId20"/>
+                    <a:blip r:embed="rId11"/>
                     <a:srcRect/>
                     <a:stretch>
                       <a:fillRect/>
@@ -1864,8 +1149,89 @@
     </w:p>
     <w:p/>
     <w:p>
-      <w:r>
-        <w:t>Clique em next, e na segunda parte da configuração, certifique-se de selecionar em transaction Isolation a opção “read-commited”</w:t>
+      <w:pPr>
+        <w:spacing w:after="200" w:line="276" w:lineRule="auto"/>
+      </w:pPr>
+      <w:r>
+        <w:br w:type="page"/>
+      </w:r>
+    </w:p>
+    <w:p>
+      <w:r>
+        <w:lastRenderedPageBreak/>
+        <w:t xml:space="preserve">Clique em next, </w:t>
+      </w:r>
+      <w:r>
+        <w:t>para a segunda parte da configuração.</w:t>
+      </w:r>
+      <w:r>
+        <w:rPr>
+          <w:noProof/>
+          <w:lang w:eastAsia="pt-BR"/>
+        </w:rPr>
+        <w:drawing>
+          <wp:inline distT="0" distB="0" distL="0" distR="0">
+            <wp:extent cx="5400040" cy="3069444"/>
+            <wp:effectExtent l="19050" t="0" r="0" b="0"/>
+            <wp:docPr id="5" name="Imagem 7"/>
+            <wp:cNvGraphicFramePr>
+              <a:graphicFrameLocks xmlns:a="http://schemas.openxmlformats.org/drawingml/2006/main" noChangeAspect="1"/>
+            </wp:cNvGraphicFramePr>
+            <a:graphic xmlns:a="http://schemas.openxmlformats.org/drawingml/2006/main">
+              <a:graphicData uri="http://schemas.openxmlformats.org/drawingml/2006/picture">
+                <pic:pic xmlns:pic="http://schemas.openxmlformats.org/drawingml/2006/picture">
+                  <pic:nvPicPr>
+                    <pic:cNvPr id="0" name="Picture 7"/>
+                    <pic:cNvPicPr>
+                      <a:picLocks noChangeAspect="1" noChangeArrowheads="1"/>
+                    </pic:cNvPicPr>
+                  </pic:nvPicPr>
+                  <pic:blipFill>
+                    <a:blip r:embed="rId12"/>
+                    <a:srcRect/>
+                    <a:stretch>
+                      <a:fillRect/>
+                    </a:stretch>
+                  </pic:blipFill>
+                  <pic:spPr bwMode="auto">
+                    <a:xfrm>
+                      <a:off x="0" y="0"/>
+                      <a:ext cx="5400040" cy="3069444"/>
+                    </a:xfrm>
+                    <a:prstGeom prst="rect">
+                      <a:avLst/>
+                    </a:prstGeom>
+                    <a:noFill/>
+                    <a:ln w="9525">
+                      <a:noFill/>
+                      <a:miter lim="800000"/>
+                      <a:headEnd/>
+                      <a:tailEnd/>
+                    </a:ln>
+                  </pic:spPr>
+                </pic:pic>
+              </a:graphicData>
+            </a:graphic>
+          </wp:inline>
+        </w:drawing>
+      </w:r>
+    </w:p>
+    <w:p/>
+    <w:p>
+      <w:r>
+        <w:t xml:space="preserve">Certifique-se de selecionar em </w:t>
+      </w:r>
+      <w:r>
+        <w:t>“</w:t>
+      </w:r>
+      <w:r>
+        <w:t>transaction Isolation</w:t>
+      </w:r>
+      <w:r>
+        <w:t>”</w:t>
+      </w:r>
+      <w:r>
+        <w:t xml:space="preserve"> a opção “read-commited”</w:t>
       </w:r>
     </w:p>
     <w:p>
@@ -1892,7 +1258,7 @@
                     </pic:cNvPicPr>
                   </pic:nvPicPr>
                   <pic:blipFill>
-                    <a:blip r:embed="rId21"/>
+                    <a:blip r:embed="rId13"/>
                     <a:srcRect/>
                     <a:stretch>
                       <a:fillRect/>
@@ -1927,98 +1293,1682 @@
     <w:p/>
     <w:p/>
     <w:p/>
-    <w:p>
-      <w:pPr>
-        <w:rPr>
-          <w:rFonts w:asciiTheme="majorHAnsi" w:eastAsiaTheme="majorEastAsia" w:hAnsiTheme="majorHAnsi" w:cstheme="majorBidi"/>
-          <w:b/>
-          <w:bCs/>
-          <w:color w:val="4F81BD" w:themeColor="accent1"/>
-          <w:sz w:val="26"/>
-          <w:szCs w:val="26"/>
-        </w:rPr>
-      </w:pPr>
-      <w:r>
-        <w:rPr>
-          <w:rFonts w:asciiTheme="majorHAnsi" w:eastAsiaTheme="majorEastAsia" w:hAnsiTheme="majorHAnsi" w:cstheme="majorBidi"/>
-          <w:b/>
-          <w:bCs/>
-          <w:color w:val="4F81BD" w:themeColor="accent1"/>
-          <w:sz w:val="26"/>
-          <w:szCs w:val="26"/>
-        </w:rPr>
-        <w:t>Inicialização do Glassfish e configurações necessárias</w:t>
+    <w:p/>
+    <w:p/>
+    <w:p/>
+    <w:p>
+      <w:r>
+        <w:lastRenderedPageBreak/>
+        <w:t xml:space="preserve">Localize as propriedades de ‘URL’ e configure de acordo com a url de </w:t>
+      </w:r>
+      <w:r>
+        <w:t>conexão</w:t>
+      </w:r>
+      <w:r>
+        <w:t xml:space="preserve"> com o banco de dados.</w:t>
+      </w:r>
+      <w:r>
+        <w:br/>
+      </w:r>
+      <w:r>
+        <w:t>jdbc:mysql://:3306/wallmart</w:t>
+      </w:r>
+    </w:p>
+    <w:p>
+      <w:r>
+        <w:rPr>
+          <w:noProof/>
+          <w:lang w:eastAsia="pt-BR"/>
+        </w:rPr>
+        <w:drawing>
+          <wp:inline distT="0" distB="0" distL="0" distR="0">
+            <wp:extent cx="5391150" cy="752475"/>
+            <wp:effectExtent l="19050" t="0" r="0" b="0"/>
+            <wp:docPr id="10" name="Imagem 10"/>
+            <wp:cNvGraphicFramePr>
+              <a:graphicFrameLocks xmlns:a="http://schemas.openxmlformats.org/drawingml/2006/main" noChangeAspect="1"/>
+            </wp:cNvGraphicFramePr>
+            <a:graphic xmlns:a="http://schemas.openxmlformats.org/drawingml/2006/main">
+              <a:graphicData uri="http://schemas.openxmlformats.org/drawingml/2006/picture">
+                <pic:pic xmlns:pic="http://schemas.openxmlformats.org/drawingml/2006/picture">
+                  <pic:nvPicPr>
+                    <pic:cNvPr id="0" name="Picture 10"/>
+                    <pic:cNvPicPr>
+                      <a:picLocks noChangeAspect="1" noChangeArrowheads="1"/>
+                    </pic:cNvPicPr>
+                  </pic:nvPicPr>
+                  <pic:blipFill>
+                    <a:blip r:embed="rId14"/>
+                    <a:srcRect/>
+                    <a:stretch>
+                      <a:fillRect/>
+                    </a:stretch>
+                  </pic:blipFill>
+                  <pic:spPr bwMode="auto">
+                    <a:xfrm>
+                      <a:off x="0" y="0"/>
+                      <a:ext cx="5391150" cy="752475"/>
+                    </a:xfrm>
+                    <a:prstGeom prst="rect">
+                      <a:avLst/>
+                    </a:prstGeom>
+                    <a:noFill/>
+                    <a:ln w="9525">
+                      <a:noFill/>
+                      <a:miter lim="800000"/>
+                      <a:headEnd/>
+                      <a:tailEnd/>
+                    </a:ln>
+                  </pic:spPr>
+                </pic:pic>
+              </a:graphicData>
+            </a:graphic>
+          </wp:inline>
+        </w:drawing>
+      </w:r>
+    </w:p>
+    <w:p/>
+    <w:p>
+      <w:r>
+        <w:t xml:space="preserve">´Por fim será </w:t>
+      </w:r>
+      <w:r>
+        <w:t>necessário</w:t>
+      </w:r>
+      <w:r>
+        <w:t xml:space="preserve"> adicionar as propriedade</w:t>
+      </w:r>
+      <w:r>
+        <w:t>s</w:t>
+      </w:r>
+      <w:r>
+        <w:t xml:space="preserve"> de usuário e senha.</w:t>
+      </w:r>
+    </w:p>
+    <w:p>
+      <w:r>
+        <w:t>Ess</w:t>
+      </w:r>
+      <w:r>
+        <w:t>as propriedades precisam ser cr</w:t>
+      </w:r>
+      <w:r>
+        <w:t>i</w:t>
+      </w:r>
+      <w:r>
+        <w:t>a</w:t>
+      </w:r>
+      <w:r>
+        <w:t>das</w:t>
+      </w:r>
+    </w:p>
+    <w:p>
+      <w:r>
+        <w:t>Para isso clique no botão ‘Add Property’</w:t>
+      </w:r>
+    </w:p>
+    <w:p>
+      <w:r>
+        <w:rPr>
+          <w:noProof/>
+          <w:lang w:eastAsia="pt-BR"/>
+        </w:rPr>
+        <w:drawing>
+          <wp:inline distT="0" distB="0" distL="0" distR="0">
+            <wp:extent cx="5391150" cy="904875"/>
+            <wp:effectExtent l="19050" t="0" r="0" b="0"/>
+            <wp:docPr id="11" name="Imagem 11"/>
+            <wp:cNvGraphicFramePr>
+              <a:graphicFrameLocks xmlns:a="http://schemas.openxmlformats.org/drawingml/2006/main" noChangeAspect="1"/>
+            </wp:cNvGraphicFramePr>
+            <a:graphic xmlns:a="http://schemas.openxmlformats.org/drawingml/2006/main">
+              <a:graphicData uri="http://schemas.openxmlformats.org/drawingml/2006/picture">
+                <pic:pic xmlns:pic="http://schemas.openxmlformats.org/drawingml/2006/picture">
+                  <pic:nvPicPr>
+                    <pic:cNvPr id="0" name="Picture 11"/>
+                    <pic:cNvPicPr>
+                      <a:picLocks noChangeAspect="1" noChangeArrowheads="1"/>
+                    </pic:cNvPicPr>
+                  </pic:nvPicPr>
+                  <pic:blipFill>
+                    <a:blip r:embed="rId15"/>
+                    <a:srcRect/>
+                    <a:stretch>
+                      <a:fillRect/>
+                    </a:stretch>
+                  </pic:blipFill>
+                  <pic:spPr bwMode="auto">
+                    <a:xfrm>
+                      <a:off x="0" y="0"/>
+                      <a:ext cx="5391150" cy="904875"/>
+                    </a:xfrm>
+                    <a:prstGeom prst="rect">
+                      <a:avLst/>
+                    </a:prstGeom>
+                    <a:noFill/>
+                    <a:ln w="9525">
+                      <a:noFill/>
+                      <a:miter lim="800000"/>
+                      <a:headEnd/>
+                      <a:tailEnd/>
+                    </a:ln>
+                  </pic:spPr>
+                </pic:pic>
+              </a:graphicData>
+            </a:graphic>
+          </wp:inline>
+        </w:drawing>
+      </w:r>
+    </w:p>
+    <w:p/>
+    <w:p>
+      <w:r>
+        <w:t>Adicione</w:t>
+      </w:r>
+      <w:r>
+        <w:t xml:space="preserve"> duas novas propriedades:</w:t>
+      </w:r>
+    </w:p>
+    <w:p>
+      <w:r>
+        <w:t>User:wallmart</w:t>
+      </w:r>
+      <w:r>
+        <w:br/>
+        <w:t>Password:</w:t>
+      </w:r>
+      <w:r>
+        <w:t xml:space="preserve"> </w:t>
+      </w:r>
+      <w:r>
+        <w:t>wallmart</w:t>
+      </w:r>
+    </w:p>
+    <w:p/>
+    <w:p>
+      <w:r>
+        <w:rPr>
+          <w:noProof/>
+          <w:lang w:eastAsia="pt-BR"/>
+        </w:rPr>
+        <w:drawing>
+          <wp:inline distT="0" distB="0" distL="0" distR="0">
+            <wp:extent cx="5391150" cy="1428750"/>
+            <wp:effectExtent l="19050" t="0" r="0" b="0"/>
+            <wp:docPr id="12" name="Imagem 12"/>
+            <wp:cNvGraphicFramePr>
+              <a:graphicFrameLocks xmlns:a="http://schemas.openxmlformats.org/drawingml/2006/main" noChangeAspect="1"/>
+            </wp:cNvGraphicFramePr>
+            <a:graphic xmlns:a="http://schemas.openxmlformats.org/drawingml/2006/main">
+              <a:graphicData uri="http://schemas.openxmlformats.org/drawingml/2006/picture">
+                <pic:pic xmlns:pic="http://schemas.openxmlformats.org/drawingml/2006/picture">
+                  <pic:nvPicPr>
+                    <pic:cNvPr id="0" name="Picture 12"/>
+                    <pic:cNvPicPr>
+                      <a:picLocks noChangeAspect="1" noChangeArrowheads="1"/>
+                    </pic:cNvPicPr>
+                  </pic:nvPicPr>
+                  <pic:blipFill>
+                    <a:blip r:embed="rId16"/>
+                    <a:srcRect/>
+                    <a:stretch>
+                      <a:fillRect/>
+                    </a:stretch>
+                  </pic:blipFill>
+                  <pic:spPr bwMode="auto">
+                    <a:xfrm>
+                      <a:off x="0" y="0"/>
+                      <a:ext cx="5391150" cy="1428750"/>
+                    </a:xfrm>
+                    <a:prstGeom prst="rect">
+                      <a:avLst/>
+                    </a:prstGeom>
+                    <a:noFill/>
+                    <a:ln w="9525">
+                      <a:noFill/>
+                      <a:miter lim="800000"/>
+                      <a:headEnd/>
+                      <a:tailEnd/>
+                    </a:ln>
+                  </pic:spPr>
+                </pic:pic>
+              </a:graphicData>
+            </a:graphic>
+          </wp:inline>
+        </w:drawing>
+      </w:r>
+    </w:p>
+    <w:p/>
+    <w:p>
+      <w:r>
+        <w:t xml:space="preserve">Clique em finish, para finalizar a </w:t>
+      </w:r>
+      <w:r>
+        <w:t>criação</w:t>
+      </w:r>
+      <w:r>
+        <w:t xml:space="preserve"> do Connection Pool.</w:t>
+      </w:r>
+    </w:p>
+    <w:p>
+      <w:r>
+        <w:rPr>
+          <w:noProof/>
+          <w:lang w:eastAsia="pt-BR"/>
+        </w:rPr>
+        <w:drawing>
+          <wp:inline distT="0" distB="0" distL="0" distR="0">
+            <wp:extent cx="5391150" cy="990600"/>
+            <wp:effectExtent l="19050" t="0" r="0" b="0"/>
+            <wp:docPr id="14" name="Imagem 14"/>
+            <wp:cNvGraphicFramePr>
+              <a:graphicFrameLocks xmlns:a="http://schemas.openxmlformats.org/drawingml/2006/main" noChangeAspect="1"/>
+            </wp:cNvGraphicFramePr>
+            <a:graphic xmlns:a="http://schemas.openxmlformats.org/drawingml/2006/main">
+              <a:graphicData uri="http://schemas.openxmlformats.org/drawingml/2006/picture">
+                <pic:pic xmlns:pic="http://schemas.openxmlformats.org/drawingml/2006/picture">
+                  <pic:nvPicPr>
+                    <pic:cNvPr id="0" name="Picture 14"/>
+                    <pic:cNvPicPr>
+                      <a:picLocks noChangeAspect="1" noChangeArrowheads="1"/>
+                    </pic:cNvPicPr>
+                  </pic:nvPicPr>
+                  <pic:blipFill>
+                    <a:blip r:embed="rId17"/>
+                    <a:srcRect/>
+                    <a:stretch>
+                      <a:fillRect/>
+                    </a:stretch>
+                  </pic:blipFill>
+                  <pic:spPr bwMode="auto">
+                    <a:xfrm>
+                      <a:off x="0" y="0"/>
+                      <a:ext cx="5391150" cy="990600"/>
+                    </a:xfrm>
+                    <a:prstGeom prst="rect">
+                      <a:avLst/>
+                    </a:prstGeom>
+                    <a:noFill/>
+                    <a:ln w="9525">
+                      <a:noFill/>
+                      <a:miter lim="800000"/>
+                      <a:headEnd/>
+                      <a:tailEnd/>
+                    </a:ln>
+                  </pic:spPr>
+                </pic:pic>
+              </a:graphicData>
+            </a:graphic>
+          </wp:inline>
+        </w:drawing>
+      </w:r>
+    </w:p>
+    <w:p/>
+    <w:p>
+      <w:r>
+        <w:t>Ao final, é possível testar a configuração clicando no botão “Ping”</w:t>
+      </w:r>
+    </w:p>
+    <w:p>
+      <w:r>
+        <w:rPr>
+          <w:noProof/>
+          <w:lang w:eastAsia="pt-BR"/>
+        </w:rPr>
+        <w:drawing>
+          <wp:inline distT="0" distB="0" distL="0" distR="0">
+            <wp:extent cx="5391150" cy="1647825"/>
+            <wp:effectExtent l="19050" t="0" r="0" b="0"/>
+            <wp:docPr id="15" name="Imagem 15"/>
+            <wp:cNvGraphicFramePr>
+              <a:graphicFrameLocks xmlns:a="http://schemas.openxmlformats.org/drawingml/2006/main" noChangeAspect="1"/>
+            </wp:cNvGraphicFramePr>
+            <a:graphic xmlns:a="http://schemas.openxmlformats.org/drawingml/2006/main">
+              <a:graphicData uri="http://schemas.openxmlformats.org/drawingml/2006/picture">
+                <pic:pic xmlns:pic="http://schemas.openxmlformats.org/drawingml/2006/picture">
+                  <pic:nvPicPr>
+                    <pic:cNvPr id="0" name="Picture 15"/>
+                    <pic:cNvPicPr>
+                      <a:picLocks noChangeAspect="1" noChangeArrowheads="1"/>
+                    </pic:cNvPicPr>
+                  </pic:nvPicPr>
+                  <pic:blipFill>
+                    <a:blip r:embed="rId18"/>
+                    <a:srcRect/>
+                    <a:stretch>
+                      <a:fillRect/>
+                    </a:stretch>
+                  </pic:blipFill>
+                  <pic:spPr bwMode="auto">
+                    <a:xfrm>
+                      <a:off x="0" y="0"/>
+                      <a:ext cx="5391150" cy="1647825"/>
+                    </a:xfrm>
+                    <a:prstGeom prst="rect">
+                      <a:avLst/>
+                    </a:prstGeom>
+                    <a:noFill/>
+                    <a:ln w="9525">
+                      <a:noFill/>
+                      <a:miter lim="800000"/>
+                      <a:headEnd/>
+                      <a:tailEnd/>
+                    </a:ln>
+                  </pic:spPr>
+                </pic:pic>
+              </a:graphicData>
+            </a:graphic>
+          </wp:inline>
+        </w:drawing>
+      </w:r>
+    </w:p>
+    <w:p>
+      <w:pPr>
+        <w:rPr>
+          <w:rFonts w:asciiTheme="majorHAnsi" w:eastAsiaTheme="majorEastAsia" w:hAnsiTheme="majorHAnsi" w:cstheme="majorBidi"/>
+          <w:b/>
+          <w:bCs/>
+          <w:color w:val="4F81BD" w:themeColor="accent1"/>
+          <w:sz w:val="26"/>
+          <w:szCs w:val="26"/>
+        </w:rPr>
+      </w:pPr>
+    </w:p>
+    <w:p>
+      <w:pPr>
+        <w:rPr>
+          <w:rFonts w:asciiTheme="majorHAnsi" w:eastAsiaTheme="majorEastAsia" w:hAnsiTheme="majorHAnsi" w:cstheme="majorBidi"/>
+          <w:b/>
+          <w:bCs/>
+          <w:color w:val="4F81BD" w:themeColor="accent1"/>
+          <w:sz w:val="26"/>
+          <w:szCs w:val="26"/>
+        </w:rPr>
+      </w:pPr>
+    </w:p>
+    <w:p>
+      <w:r>
+        <w:lastRenderedPageBreak/>
+        <w:t xml:space="preserve">O último passo, </w:t>
+      </w:r>
+      <w:r>
+        <w:t>é a criação do JDBC resource.</w:t>
+      </w:r>
+      <w:r>
+        <w:br/>
+        <w:t>Clique no botão JDBC Resources, e a seguir em New.</w:t>
+      </w:r>
+    </w:p>
+    <w:p>
+      <w:pPr>
+        <w:rPr>
+          <w:rFonts w:asciiTheme="majorHAnsi" w:eastAsiaTheme="majorEastAsia" w:hAnsiTheme="majorHAnsi" w:cstheme="majorBidi"/>
+          <w:b/>
+          <w:bCs/>
+          <w:color w:val="4F81BD" w:themeColor="accent1"/>
+          <w:sz w:val="26"/>
+          <w:szCs w:val="26"/>
+        </w:rPr>
+      </w:pPr>
+      <w:r>
+        <w:rPr>
+          <w:rFonts w:asciiTheme="majorHAnsi" w:eastAsiaTheme="majorEastAsia" w:hAnsiTheme="majorHAnsi" w:cstheme="majorBidi"/>
+          <w:b/>
+          <w:bCs/>
+          <w:noProof/>
+          <w:color w:val="4F81BD" w:themeColor="accent1"/>
+          <w:sz w:val="26"/>
+          <w:szCs w:val="26"/>
+          <w:lang w:eastAsia="pt-BR"/>
+        </w:rPr>
+        <w:drawing>
+          <wp:inline distT="0" distB="0" distL="0" distR="0">
+            <wp:extent cx="5362575" cy="2257425"/>
+            <wp:effectExtent l="19050" t="0" r="9525" b="0"/>
+            <wp:docPr id="17" name="Imagem 17"/>
+            <wp:cNvGraphicFramePr>
+              <a:graphicFrameLocks xmlns:a="http://schemas.openxmlformats.org/drawingml/2006/main" noChangeAspect="1"/>
+            </wp:cNvGraphicFramePr>
+            <a:graphic xmlns:a="http://schemas.openxmlformats.org/drawingml/2006/main">
+              <a:graphicData uri="http://schemas.openxmlformats.org/drawingml/2006/picture">
+                <pic:pic xmlns:pic="http://schemas.openxmlformats.org/drawingml/2006/picture">
+                  <pic:nvPicPr>
+                    <pic:cNvPr id="0" name="Picture 17"/>
+                    <pic:cNvPicPr>
+                      <a:picLocks noChangeAspect="1" noChangeArrowheads="1"/>
+                    </pic:cNvPicPr>
+                  </pic:nvPicPr>
+                  <pic:blipFill>
+                    <a:blip r:embed="rId19"/>
+                    <a:srcRect/>
+                    <a:stretch>
+                      <a:fillRect/>
+                    </a:stretch>
+                  </pic:blipFill>
+                  <pic:spPr bwMode="auto">
+                    <a:xfrm>
+                      <a:off x="0" y="0"/>
+                      <a:ext cx="5362575" cy="2257425"/>
+                    </a:xfrm>
+                    <a:prstGeom prst="rect">
+                      <a:avLst/>
+                    </a:prstGeom>
+                    <a:noFill/>
+                    <a:ln w="9525">
+                      <a:noFill/>
+                      <a:miter lim="800000"/>
+                      <a:headEnd/>
+                      <a:tailEnd/>
+                    </a:ln>
+                  </pic:spPr>
+                </pic:pic>
+              </a:graphicData>
+            </a:graphic>
+          </wp:inline>
+        </w:drawing>
+      </w:r>
+    </w:p>
+    <w:p/>
+    <w:p>
+      <w:r>
+        <w:t>Insira no campo “JNDI Name”, o valor ‘</w:t>
+      </w:r>
+      <w:r>
+        <w:t>jdbc/__wallMartPool</w:t>
+      </w:r>
+      <w:r>
+        <w:t xml:space="preserve">’, e em </w:t>
+      </w:r>
+      <w:r>
+        <w:t>“</w:t>
+      </w:r>
+      <w:r>
+        <w:t>Pool Name</w:t>
+      </w:r>
+      <w:r>
+        <w:t>”</w:t>
+      </w:r>
+      <w:r>
+        <w:t xml:space="preserve"> selecione o WallMarPool</w:t>
+      </w:r>
+    </w:p>
+    <w:p/>
+    <w:p>
+      <w:pPr>
+        <w:rPr>
+          <w:rFonts w:asciiTheme="majorHAnsi" w:eastAsiaTheme="majorEastAsia" w:hAnsiTheme="majorHAnsi" w:cstheme="majorBidi"/>
+          <w:b/>
+          <w:bCs/>
+          <w:color w:val="4F81BD" w:themeColor="accent1"/>
+          <w:sz w:val="26"/>
+          <w:szCs w:val="26"/>
+        </w:rPr>
+      </w:pPr>
+    </w:p>
+    <w:p>
+      <w:pPr>
+        <w:rPr>
+          <w:rFonts w:asciiTheme="majorHAnsi" w:eastAsiaTheme="majorEastAsia" w:hAnsiTheme="majorHAnsi" w:cstheme="majorBidi"/>
+          <w:b/>
+          <w:bCs/>
+          <w:color w:val="4F81BD" w:themeColor="accent1"/>
+          <w:sz w:val="26"/>
+          <w:szCs w:val="26"/>
+        </w:rPr>
+      </w:pPr>
+      <w:r>
+        <w:rPr>
+          <w:rFonts w:asciiTheme="majorHAnsi" w:eastAsiaTheme="majorEastAsia" w:hAnsiTheme="majorHAnsi" w:cstheme="majorBidi"/>
+          <w:b/>
+          <w:bCs/>
+          <w:noProof/>
+          <w:color w:val="4F81BD" w:themeColor="accent1"/>
+          <w:sz w:val="26"/>
+          <w:szCs w:val="26"/>
+          <w:lang w:eastAsia="pt-BR"/>
+        </w:rPr>
+        <w:drawing>
+          <wp:inline distT="0" distB="0" distL="0" distR="0">
+            <wp:extent cx="5391150" cy="3152775"/>
+            <wp:effectExtent l="19050" t="0" r="0" b="0"/>
+            <wp:docPr id="18" name="Imagem 18"/>
+            <wp:cNvGraphicFramePr>
+              <a:graphicFrameLocks xmlns:a="http://schemas.openxmlformats.org/drawingml/2006/main" noChangeAspect="1"/>
+            </wp:cNvGraphicFramePr>
+            <a:graphic xmlns:a="http://schemas.openxmlformats.org/drawingml/2006/main">
+              <a:graphicData uri="http://schemas.openxmlformats.org/drawingml/2006/picture">
+                <pic:pic xmlns:pic="http://schemas.openxmlformats.org/drawingml/2006/picture">
+                  <pic:nvPicPr>
+                    <pic:cNvPr id="0" name="Picture 18"/>
+                    <pic:cNvPicPr>
+                      <a:picLocks noChangeAspect="1" noChangeArrowheads="1"/>
+                    </pic:cNvPicPr>
+                  </pic:nvPicPr>
+                  <pic:blipFill>
+                    <a:blip r:embed="rId20"/>
+                    <a:srcRect/>
+                    <a:stretch>
+                      <a:fillRect/>
+                    </a:stretch>
+                  </pic:blipFill>
+                  <pic:spPr bwMode="auto">
+                    <a:xfrm>
+                      <a:off x="0" y="0"/>
+                      <a:ext cx="5391150" cy="3152775"/>
+                    </a:xfrm>
+                    <a:prstGeom prst="rect">
+                      <a:avLst/>
+                    </a:prstGeom>
+                    <a:noFill/>
+                    <a:ln w="9525">
+                      <a:noFill/>
+                      <a:miter lim="800000"/>
+                      <a:headEnd/>
+                      <a:tailEnd/>
+                    </a:ln>
+                  </pic:spPr>
+                </pic:pic>
+              </a:graphicData>
+            </a:graphic>
+          </wp:inline>
+        </w:drawing>
+      </w:r>
+    </w:p>
+    <w:p>
+      <w:pPr>
+        <w:rPr>
+          <w:rFonts w:asciiTheme="majorHAnsi" w:eastAsiaTheme="majorEastAsia" w:hAnsiTheme="majorHAnsi" w:cstheme="majorBidi"/>
+          <w:b/>
+          <w:bCs/>
+          <w:color w:val="4F81BD" w:themeColor="accent1"/>
+          <w:sz w:val="26"/>
+          <w:szCs w:val="26"/>
+        </w:rPr>
+      </w:pPr>
+    </w:p>
+    <w:p>
+      <w:pPr>
+        <w:rPr>
+          <w:rFonts w:asciiTheme="majorHAnsi" w:eastAsiaTheme="majorEastAsia" w:hAnsiTheme="majorHAnsi" w:cstheme="majorBidi"/>
+          <w:b/>
+          <w:bCs/>
+          <w:color w:val="4F81BD" w:themeColor="accent1"/>
+          <w:sz w:val="26"/>
+          <w:szCs w:val="26"/>
+        </w:rPr>
+      </w:pPr>
+    </w:p>
+    <w:p>
+      <w:pPr>
+        <w:spacing w:after="200" w:line="276" w:lineRule="auto"/>
+        <w:rPr>
+          <w:rFonts w:asciiTheme="majorHAnsi" w:eastAsiaTheme="majorEastAsia" w:hAnsiTheme="majorHAnsi" w:cstheme="majorBidi"/>
+          <w:b/>
+          <w:bCs/>
+          <w:color w:val="4F81BD" w:themeColor="accent1"/>
+          <w:sz w:val="26"/>
+          <w:szCs w:val="26"/>
+        </w:rPr>
+      </w:pPr>
+      <w:r>
+        <w:rPr>
+          <w:rFonts w:asciiTheme="majorHAnsi" w:eastAsiaTheme="majorEastAsia" w:hAnsiTheme="majorHAnsi" w:cstheme="majorBidi"/>
+          <w:b/>
+          <w:bCs/>
+          <w:color w:val="4F81BD" w:themeColor="accent1"/>
+          <w:sz w:val="26"/>
+          <w:szCs w:val="26"/>
+        </w:rPr>
+        <w:br w:type="page"/>
       </w:r>
     </w:p>
     <w:p>
       <w:pPr>
         <w:pStyle w:val="Ttulo2"/>
       </w:pPr>
-      <w:bookmarkStart w:id="5" w:name="_Toc439886073"/>
+      <w:bookmarkStart w:id="4" w:name="_Toc439935684"/>
       <w:r>
         <w:lastRenderedPageBreak/>
-        <w:t>Deploy da aplicação wallmart</w:t>
+        <w:t>Efetuando o deploy da aplicação</w:t>
+      </w:r>
+      <w:bookmarkEnd w:id="4"/>
+    </w:p>
+    <w:p>
+      <w:pPr>
+        <w:rPr>
+          <w:rFonts w:asciiTheme="majorHAnsi" w:eastAsiaTheme="majorEastAsia" w:hAnsiTheme="majorHAnsi" w:cstheme="majorBidi"/>
+          <w:b/>
+          <w:bCs/>
+          <w:color w:val="4F81BD" w:themeColor="accent1"/>
+          <w:sz w:val="26"/>
+          <w:szCs w:val="26"/>
+        </w:rPr>
+      </w:pPr>
+    </w:p>
+    <w:p>
+      <w:r>
+        <w:t>Em</w:t>
+      </w:r>
+      <w:r>
+        <w:t xml:space="preserve"> Applications, selecione Deploy</w:t>
+      </w:r>
+    </w:p>
+    <w:p>
+      <w:pPr>
+        <w:rPr>
+          <w:rFonts w:asciiTheme="majorHAnsi" w:eastAsiaTheme="majorEastAsia" w:hAnsiTheme="majorHAnsi" w:cstheme="majorBidi"/>
+          <w:b/>
+          <w:bCs/>
+          <w:color w:val="4F81BD" w:themeColor="accent1"/>
+          <w:sz w:val="26"/>
+          <w:szCs w:val="26"/>
+        </w:rPr>
+      </w:pPr>
+      <w:r>
+        <w:rPr>
+          <w:rFonts w:asciiTheme="majorHAnsi" w:eastAsiaTheme="majorEastAsia" w:hAnsiTheme="majorHAnsi" w:cstheme="majorBidi"/>
+          <w:b/>
+          <w:bCs/>
+          <w:noProof/>
+          <w:color w:val="4F81BD" w:themeColor="accent1"/>
+          <w:sz w:val="26"/>
+          <w:szCs w:val="26"/>
+          <w:lang w:eastAsia="pt-BR"/>
+        </w:rPr>
+        <w:drawing>
+          <wp:inline distT="0" distB="0" distL="0" distR="0">
+            <wp:extent cx="5400675" cy="2343150"/>
+            <wp:effectExtent l="19050" t="0" r="9525" b="0"/>
+            <wp:docPr id="19" name="Imagem 19"/>
+            <wp:cNvGraphicFramePr>
+              <a:graphicFrameLocks xmlns:a="http://schemas.openxmlformats.org/drawingml/2006/main" noChangeAspect="1"/>
+            </wp:cNvGraphicFramePr>
+            <a:graphic xmlns:a="http://schemas.openxmlformats.org/drawingml/2006/main">
+              <a:graphicData uri="http://schemas.openxmlformats.org/drawingml/2006/picture">
+                <pic:pic xmlns:pic="http://schemas.openxmlformats.org/drawingml/2006/picture">
+                  <pic:nvPicPr>
+                    <pic:cNvPr id="0" name="Picture 19"/>
+                    <pic:cNvPicPr>
+                      <a:picLocks noChangeAspect="1" noChangeArrowheads="1"/>
+                    </pic:cNvPicPr>
+                  </pic:nvPicPr>
+                  <pic:blipFill>
+                    <a:blip r:embed="rId21"/>
+                    <a:srcRect/>
+                    <a:stretch>
+                      <a:fillRect/>
+                    </a:stretch>
+                  </pic:blipFill>
+                  <pic:spPr bwMode="auto">
+                    <a:xfrm>
+                      <a:off x="0" y="0"/>
+                      <a:ext cx="5400675" cy="2343150"/>
+                    </a:xfrm>
+                    <a:prstGeom prst="rect">
+                      <a:avLst/>
+                    </a:prstGeom>
+                    <a:noFill/>
+                    <a:ln w="9525">
+                      <a:noFill/>
+                      <a:miter lim="800000"/>
+                      <a:headEnd/>
+                      <a:tailEnd/>
+                    </a:ln>
+                  </pic:spPr>
+                </pic:pic>
+              </a:graphicData>
+            </a:graphic>
+          </wp:inline>
+        </w:drawing>
+      </w:r>
+    </w:p>
+    <w:p>
+      <w:pPr>
+        <w:rPr>
+          <w:rFonts w:asciiTheme="majorHAnsi" w:eastAsiaTheme="majorEastAsia" w:hAnsiTheme="majorHAnsi" w:cstheme="majorBidi"/>
+          <w:b/>
+          <w:bCs/>
+          <w:color w:val="4F81BD" w:themeColor="accent1"/>
+          <w:sz w:val="26"/>
+          <w:szCs w:val="26"/>
+        </w:rPr>
+      </w:pPr>
+    </w:p>
+    <w:p>
+      <w:r>
+        <w:t>Clique em selecionar arquivo</w:t>
+      </w:r>
+    </w:p>
+    <w:p>
+      <w:pPr>
+        <w:rPr>
+          <w:rFonts w:asciiTheme="majorHAnsi" w:eastAsiaTheme="majorEastAsia" w:hAnsiTheme="majorHAnsi" w:cstheme="majorBidi"/>
+          <w:b/>
+          <w:bCs/>
+          <w:color w:val="4F81BD" w:themeColor="accent1"/>
+          <w:sz w:val="26"/>
+          <w:szCs w:val="26"/>
+        </w:rPr>
+      </w:pPr>
+      <w:r>
+        <w:rPr>
+          <w:rFonts w:asciiTheme="majorHAnsi" w:eastAsiaTheme="majorEastAsia" w:hAnsiTheme="majorHAnsi" w:cstheme="majorBidi"/>
+          <w:b/>
+          <w:bCs/>
+          <w:noProof/>
+          <w:color w:val="4F81BD" w:themeColor="accent1"/>
+          <w:sz w:val="26"/>
+          <w:szCs w:val="26"/>
+          <w:lang w:eastAsia="pt-BR"/>
+        </w:rPr>
+        <w:drawing>
+          <wp:inline distT="0" distB="0" distL="0" distR="0">
+            <wp:extent cx="5391150" cy="2066925"/>
+            <wp:effectExtent l="19050" t="0" r="0" b="0"/>
+            <wp:docPr id="20" name="Imagem 20"/>
+            <wp:cNvGraphicFramePr>
+              <a:graphicFrameLocks xmlns:a="http://schemas.openxmlformats.org/drawingml/2006/main" noChangeAspect="1"/>
+            </wp:cNvGraphicFramePr>
+            <a:graphic xmlns:a="http://schemas.openxmlformats.org/drawingml/2006/main">
+              <a:graphicData uri="http://schemas.openxmlformats.org/drawingml/2006/picture">
+                <pic:pic xmlns:pic="http://schemas.openxmlformats.org/drawingml/2006/picture">
+                  <pic:nvPicPr>
+                    <pic:cNvPr id="0" name="Picture 20"/>
+                    <pic:cNvPicPr>
+                      <a:picLocks noChangeAspect="1" noChangeArrowheads="1"/>
+                    </pic:cNvPicPr>
+                  </pic:nvPicPr>
+                  <pic:blipFill>
+                    <a:blip r:embed="rId22"/>
+                    <a:srcRect/>
+                    <a:stretch>
+                      <a:fillRect/>
+                    </a:stretch>
+                  </pic:blipFill>
+                  <pic:spPr bwMode="auto">
+                    <a:xfrm>
+                      <a:off x="0" y="0"/>
+                      <a:ext cx="5391150" cy="2066925"/>
+                    </a:xfrm>
+                    <a:prstGeom prst="rect">
+                      <a:avLst/>
+                    </a:prstGeom>
+                    <a:noFill/>
+                    <a:ln w="9525">
+                      <a:noFill/>
+                      <a:miter lim="800000"/>
+                      <a:headEnd/>
+                      <a:tailEnd/>
+                    </a:ln>
+                  </pic:spPr>
+                </pic:pic>
+              </a:graphicData>
+            </a:graphic>
+          </wp:inline>
+        </w:drawing>
+      </w:r>
+    </w:p>
+    <w:p>
+      <w:pPr>
+        <w:rPr>
+          <w:rFonts w:asciiTheme="majorHAnsi" w:eastAsiaTheme="majorEastAsia" w:hAnsiTheme="majorHAnsi" w:cstheme="majorBidi"/>
+          <w:b/>
+          <w:bCs/>
+          <w:color w:val="4F81BD" w:themeColor="accent1"/>
+          <w:sz w:val="26"/>
+          <w:szCs w:val="26"/>
+        </w:rPr>
+      </w:pPr>
+    </w:p>
+    <w:p>
+      <w:pPr>
+        <w:rPr>
+          <w:rFonts w:asciiTheme="majorHAnsi" w:eastAsiaTheme="majorEastAsia" w:hAnsiTheme="majorHAnsi" w:cstheme="majorBidi"/>
+          <w:b/>
+          <w:bCs/>
+          <w:color w:val="4F81BD" w:themeColor="accent1"/>
+          <w:sz w:val="26"/>
+          <w:szCs w:val="26"/>
+        </w:rPr>
+      </w:pPr>
+      <w:r>
+        <w:t>Selecione</w:t>
+      </w:r>
+      <w:r>
+        <w:t xml:space="preserve"> o arquivo war. (que já esta versionado no git)</w:t>
+      </w:r>
+      <w:r>
+        <w:t xml:space="preserve"> conforme imagem abaixo</w:t>
+      </w:r>
+    </w:p>
+    <w:p>
+      <w:pPr>
+        <w:rPr>
+          <w:rFonts w:asciiTheme="majorHAnsi" w:eastAsiaTheme="majorEastAsia" w:hAnsiTheme="majorHAnsi" w:cstheme="majorBidi"/>
+          <w:b/>
+          <w:bCs/>
+          <w:color w:val="4F81BD" w:themeColor="accent1"/>
+          <w:sz w:val="26"/>
+          <w:szCs w:val="26"/>
+        </w:rPr>
+      </w:pPr>
+      <w:r>
+        <w:rPr>
+          <w:rFonts w:asciiTheme="majorHAnsi" w:eastAsiaTheme="majorEastAsia" w:hAnsiTheme="majorHAnsi" w:cstheme="majorBidi"/>
+          <w:b/>
+          <w:bCs/>
+          <w:noProof/>
+          <w:color w:val="4F81BD" w:themeColor="accent1"/>
+          <w:sz w:val="26"/>
+          <w:szCs w:val="26"/>
+          <w:lang w:eastAsia="pt-BR"/>
+        </w:rPr>
+        <w:drawing>
+          <wp:inline distT="0" distB="0" distL="0" distR="0">
+            <wp:extent cx="5400040" cy="2309656"/>
+            <wp:effectExtent l="19050" t="0" r="0" b="0"/>
+            <wp:docPr id="21" name="Imagem 21"/>
+            <wp:cNvGraphicFramePr>
+              <a:graphicFrameLocks xmlns:a="http://schemas.openxmlformats.org/drawingml/2006/main" noChangeAspect="1"/>
+            </wp:cNvGraphicFramePr>
+            <a:graphic xmlns:a="http://schemas.openxmlformats.org/drawingml/2006/main">
+              <a:graphicData uri="http://schemas.openxmlformats.org/drawingml/2006/picture">
+                <pic:pic xmlns:pic="http://schemas.openxmlformats.org/drawingml/2006/picture">
+                  <pic:nvPicPr>
+                    <pic:cNvPr id="0" name="Picture 21"/>
+                    <pic:cNvPicPr>
+                      <a:picLocks noChangeAspect="1" noChangeArrowheads="1"/>
+                    </pic:cNvPicPr>
+                  </pic:nvPicPr>
+                  <pic:blipFill>
+                    <a:blip r:embed="rId23"/>
+                    <a:srcRect/>
+                    <a:stretch>
+                      <a:fillRect/>
+                    </a:stretch>
+                  </pic:blipFill>
+                  <pic:spPr bwMode="auto">
+                    <a:xfrm>
+                      <a:off x="0" y="0"/>
+                      <a:ext cx="5400040" cy="2309656"/>
+                    </a:xfrm>
+                    <a:prstGeom prst="rect">
+                      <a:avLst/>
+                    </a:prstGeom>
+                    <a:noFill/>
+                    <a:ln w="9525">
+                      <a:noFill/>
+                      <a:miter lim="800000"/>
+                      <a:headEnd/>
+                      <a:tailEnd/>
+                    </a:ln>
+                  </pic:spPr>
+                </pic:pic>
+              </a:graphicData>
+            </a:graphic>
+          </wp:inline>
+        </w:drawing>
+      </w:r>
+    </w:p>
+    <w:p>
+      <w:pPr>
+        <w:rPr>
+          <w:rFonts w:asciiTheme="majorHAnsi" w:eastAsiaTheme="majorEastAsia" w:hAnsiTheme="majorHAnsi" w:cstheme="majorBidi"/>
+          <w:b/>
+          <w:bCs/>
+          <w:color w:val="4F81BD" w:themeColor="accent1"/>
+          <w:sz w:val="26"/>
+          <w:szCs w:val="26"/>
+        </w:rPr>
+      </w:pPr>
+    </w:p>
+    <w:p>
+      <w:pPr>
+        <w:spacing w:after="200" w:line="276" w:lineRule="auto"/>
+      </w:pPr>
+      <w:r>
+        <w:br w:type="page"/>
+      </w:r>
+    </w:p>
+    <w:p>
+      <w:r>
+        <w:lastRenderedPageBreak/>
+        <w:t>Ao final confirme o deploy</w:t>
+      </w:r>
+    </w:p>
+    <w:p>
+      <w:pPr>
+        <w:rPr>
+          <w:rFonts w:asciiTheme="majorHAnsi" w:eastAsiaTheme="majorEastAsia" w:hAnsiTheme="majorHAnsi" w:cstheme="majorBidi"/>
+          <w:b/>
+          <w:bCs/>
+          <w:color w:val="4F81BD" w:themeColor="accent1"/>
+          <w:sz w:val="26"/>
+          <w:szCs w:val="26"/>
+        </w:rPr>
+      </w:pPr>
+      <w:r>
+        <w:rPr>
+          <w:rFonts w:asciiTheme="majorHAnsi" w:eastAsiaTheme="majorEastAsia" w:hAnsiTheme="majorHAnsi" w:cstheme="majorBidi"/>
+          <w:b/>
+          <w:bCs/>
+          <w:noProof/>
+          <w:color w:val="4F81BD" w:themeColor="accent1"/>
+          <w:sz w:val="26"/>
+          <w:szCs w:val="26"/>
+          <w:lang w:eastAsia="pt-BR"/>
+        </w:rPr>
+        <w:drawing>
+          <wp:inline distT="0" distB="0" distL="0" distR="0">
+            <wp:extent cx="5391150" cy="3905250"/>
+            <wp:effectExtent l="19050" t="0" r="0" b="0"/>
+            <wp:docPr id="24" name="Imagem 24"/>
+            <wp:cNvGraphicFramePr>
+              <a:graphicFrameLocks xmlns:a="http://schemas.openxmlformats.org/drawingml/2006/main" noChangeAspect="1"/>
+            </wp:cNvGraphicFramePr>
+            <a:graphic xmlns:a="http://schemas.openxmlformats.org/drawingml/2006/main">
+              <a:graphicData uri="http://schemas.openxmlformats.org/drawingml/2006/picture">
+                <pic:pic xmlns:pic="http://schemas.openxmlformats.org/drawingml/2006/picture">
+                  <pic:nvPicPr>
+                    <pic:cNvPr id="0" name="Picture 24"/>
+                    <pic:cNvPicPr>
+                      <a:picLocks noChangeAspect="1" noChangeArrowheads="1"/>
+                    </pic:cNvPicPr>
+                  </pic:nvPicPr>
+                  <pic:blipFill>
+                    <a:blip r:embed="rId24"/>
+                    <a:srcRect/>
+                    <a:stretch>
+                      <a:fillRect/>
+                    </a:stretch>
+                  </pic:blipFill>
+                  <pic:spPr bwMode="auto">
+                    <a:xfrm>
+                      <a:off x="0" y="0"/>
+                      <a:ext cx="5391150" cy="3905250"/>
+                    </a:xfrm>
+                    <a:prstGeom prst="rect">
+                      <a:avLst/>
+                    </a:prstGeom>
+                    <a:noFill/>
+                    <a:ln w="9525">
+                      <a:noFill/>
+                      <a:miter lim="800000"/>
+                      <a:headEnd/>
+                      <a:tailEnd/>
+                    </a:ln>
+                  </pic:spPr>
+                </pic:pic>
+              </a:graphicData>
+            </a:graphic>
+          </wp:inline>
+        </w:drawing>
+      </w:r>
+    </w:p>
+    <w:p/>
+    <w:p>
+      <w:r>
+        <w:t>O Gla</w:t>
+      </w:r>
+      <w:r>
+        <w:t>s</w:t>
+      </w:r>
+      <w:r>
+        <w:t>sfish exibe a aplicação recém instalada</w:t>
+      </w:r>
+    </w:p>
+    <w:p>
+      <w:pPr>
+        <w:rPr>
+          <w:rFonts w:asciiTheme="majorHAnsi" w:eastAsiaTheme="majorEastAsia" w:hAnsiTheme="majorHAnsi" w:cstheme="majorBidi"/>
+          <w:b/>
+          <w:bCs/>
+          <w:color w:val="4F81BD" w:themeColor="accent1"/>
+          <w:sz w:val="26"/>
+          <w:szCs w:val="26"/>
+        </w:rPr>
+      </w:pPr>
+      <w:r>
+        <w:rPr>
+          <w:rFonts w:asciiTheme="majorHAnsi" w:eastAsiaTheme="majorEastAsia" w:hAnsiTheme="majorHAnsi" w:cstheme="majorBidi"/>
+          <w:b/>
+          <w:bCs/>
+          <w:color w:val="4F81BD" w:themeColor="accent1"/>
+          <w:sz w:val="26"/>
+          <w:szCs w:val="26"/>
+        </w:rPr>
+        <w:drawing>
+          <wp:inline distT="0" distB="0" distL="0" distR="0">
+            <wp:extent cx="5391150" cy="1390650"/>
+            <wp:effectExtent l="19050" t="0" r="0" b="0"/>
+            <wp:docPr id="6" name="Imagem 25"/>
+            <wp:cNvGraphicFramePr>
+              <a:graphicFrameLocks xmlns:a="http://schemas.openxmlformats.org/drawingml/2006/main" noChangeAspect="1"/>
+            </wp:cNvGraphicFramePr>
+            <a:graphic xmlns:a="http://schemas.openxmlformats.org/drawingml/2006/main">
+              <a:graphicData uri="http://schemas.openxmlformats.org/drawingml/2006/picture">
+                <pic:pic xmlns:pic="http://schemas.openxmlformats.org/drawingml/2006/picture">
+                  <pic:nvPicPr>
+                    <pic:cNvPr id="0" name="Picture 25"/>
+                    <pic:cNvPicPr>
+                      <a:picLocks noChangeAspect="1" noChangeArrowheads="1"/>
+                    </pic:cNvPicPr>
+                  </pic:nvPicPr>
+                  <pic:blipFill>
+                    <a:blip r:embed="rId25"/>
+                    <a:srcRect/>
+                    <a:stretch>
+                      <a:fillRect/>
+                    </a:stretch>
+                  </pic:blipFill>
+                  <pic:spPr bwMode="auto">
+                    <a:xfrm>
+                      <a:off x="0" y="0"/>
+                      <a:ext cx="5391150" cy="1390650"/>
+                    </a:xfrm>
+                    <a:prstGeom prst="rect">
+                      <a:avLst/>
+                    </a:prstGeom>
+                    <a:noFill/>
+                    <a:ln w="9525">
+                      <a:noFill/>
+                      <a:miter lim="800000"/>
+                      <a:headEnd/>
+                      <a:tailEnd/>
+                    </a:ln>
+                  </pic:spPr>
+                </pic:pic>
+              </a:graphicData>
+            </a:graphic>
+          </wp:inline>
+        </w:drawing>
+      </w:r>
+    </w:p>
+    <w:p>
+      <w:pPr>
+        <w:rPr>
+          <w:rFonts w:asciiTheme="majorHAnsi" w:eastAsiaTheme="majorEastAsia" w:hAnsiTheme="majorHAnsi" w:cstheme="majorBidi"/>
+          <w:b/>
+          <w:bCs/>
+          <w:color w:val="4F81BD" w:themeColor="accent1"/>
+          <w:sz w:val="26"/>
+          <w:szCs w:val="26"/>
+        </w:rPr>
+      </w:pPr>
+    </w:p>
+    <w:p/>
+    <w:p>
+      <w:pPr>
+        <w:spacing w:after="200" w:line="276" w:lineRule="auto"/>
+        <w:rPr>
+          <w:rFonts w:asciiTheme="majorHAnsi" w:eastAsiaTheme="majorEastAsia" w:hAnsiTheme="majorHAnsi" w:cstheme="majorBidi"/>
+          <w:b/>
+          <w:bCs/>
+          <w:color w:val="4F81BD" w:themeColor="accent1"/>
+          <w:sz w:val="26"/>
+          <w:szCs w:val="26"/>
+        </w:rPr>
+      </w:pPr>
+      <w:r>
+        <w:rPr>
+          <w:rFonts w:asciiTheme="majorHAnsi" w:eastAsiaTheme="majorEastAsia" w:hAnsiTheme="majorHAnsi" w:cstheme="majorBidi"/>
+          <w:b/>
+          <w:bCs/>
+          <w:color w:val="4F81BD" w:themeColor="accent1"/>
+          <w:sz w:val="26"/>
+          <w:szCs w:val="26"/>
+        </w:rPr>
+        <w:br w:type="page"/>
+      </w:r>
+    </w:p>
+    <w:p>
+      <w:pPr>
+        <w:pStyle w:val="Ttulo2"/>
+      </w:pPr>
+      <w:bookmarkStart w:id="5" w:name="_Toc439935685"/>
+      <w:r>
+        <w:lastRenderedPageBreak/>
+        <w:t xml:space="preserve">Testes </w:t>
+      </w:r>
+      <w:r>
+        <w:t>básicos</w:t>
       </w:r>
       <w:bookmarkEnd w:id="5"/>
     </w:p>
-    <w:p/>
-    <w:p>
-      <w:pPr>
-        <w:rPr>
-          <w:rFonts w:asciiTheme="majorHAnsi" w:eastAsiaTheme="majorEastAsia" w:hAnsiTheme="majorHAnsi" w:cstheme="majorBidi"/>
-          <w:b/>
-          <w:bCs/>
-          <w:color w:val="4F81BD" w:themeColor="accent1"/>
-          <w:sz w:val="26"/>
-          <w:szCs w:val="26"/>
-        </w:rPr>
-      </w:pPr>
-      <w:r>
-        <w:rPr>
-          <w:rFonts w:asciiTheme="majorHAnsi" w:eastAsiaTheme="majorEastAsia" w:hAnsiTheme="majorHAnsi" w:cstheme="majorBidi"/>
-          <w:b/>
-          <w:bCs/>
-          <w:color w:val="4F81BD" w:themeColor="accent1"/>
-          <w:sz w:val="26"/>
-          <w:szCs w:val="26"/>
-        </w:rPr>
-        <w:t>Testes basicos</w:t>
-      </w:r>
-    </w:p>
-    <w:p/>
-    <w:p>
-      <w:pPr>
-        <w:rPr>
-          <w:rFonts w:asciiTheme="majorHAnsi" w:eastAsiaTheme="majorEastAsia" w:hAnsiTheme="majorHAnsi" w:cstheme="majorBidi"/>
-          <w:b/>
-          <w:bCs/>
-          <w:color w:val="4F81BD" w:themeColor="accent1"/>
-          <w:sz w:val="26"/>
-          <w:szCs w:val="26"/>
-        </w:rPr>
-      </w:pPr>
-      <w:r>
-        <w:rPr>
-          <w:rFonts w:asciiTheme="majorHAnsi" w:eastAsiaTheme="majorEastAsia" w:hAnsiTheme="majorHAnsi" w:cstheme="majorBidi"/>
-          <w:b/>
-          <w:bCs/>
-          <w:color w:val="4F81BD" w:themeColor="accent1"/>
-          <w:sz w:val="26"/>
-          <w:szCs w:val="26"/>
-        </w:rPr>
+    <w:p>
+      <w:pPr>
+        <w:rPr>
+          <w:rFonts w:asciiTheme="majorHAnsi" w:eastAsiaTheme="majorEastAsia" w:hAnsiTheme="majorHAnsi" w:cstheme="majorBidi"/>
+          <w:b/>
+          <w:bCs/>
+          <w:color w:val="4F81BD" w:themeColor="accent1"/>
+          <w:sz w:val="26"/>
+          <w:szCs w:val="26"/>
+        </w:rPr>
+      </w:pPr>
+    </w:p>
+    <w:p>
+      <w:r>
+        <w:t>No me</w:t>
+      </w:r>
+      <w:r>
+        <w:t>n</w:t>
+      </w:r>
+      <w:r>
+        <w:t>u Applications, selecione a aplicação, e clique em ‘View EndPoints’</w:t>
+      </w:r>
+    </w:p>
+    <w:p>
+      <w:r>
+        <w:rPr>
+          <w:noProof/>
+          <w:lang w:eastAsia="pt-BR"/>
+        </w:rPr>
+        <w:drawing>
+          <wp:inline distT="0" distB="0" distL="0" distR="0">
+            <wp:extent cx="5400675" cy="2409825"/>
+            <wp:effectExtent l="19050" t="0" r="9525" b="0"/>
+            <wp:docPr id="26" name="Imagem 26"/>
+            <wp:cNvGraphicFramePr>
+              <a:graphicFrameLocks xmlns:a="http://schemas.openxmlformats.org/drawingml/2006/main" noChangeAspect="1"/>
+            </wp:cNvGraphicFramePr>
+            <a:graphic xmlns:a="http://schemas.openxmlformats.org/drawingml/2006/main">
+              <a:graphicData uri="http://schemas.openxmlformats.org/drawingml/2006/picture">
+                <pic:pic xmlns:pic="http://schemas.openxmlformats.org/drawingml/2006/picture">
+                  <pic:nvPicPr>
+                    <pic:cNvPr id="0" name="Picture 26"/>
+                    <pic:cNvPicPr>
+                      <a:picLocks noChangeAspect="1" noChangeArrowheads="1"/>
+                    </pic:cNvPicPr>
+                  </pic:nvPicPr>
+                  <pic:blipFill>
+                    <a:blip r:embed="rId26"/>
+                    <a:srcRect/>
+                    <a:stretch>
+                      <a:fillRect/>
+                    </a:stretch>
+                  </pic:blipFill>
+                  <pic:spPr bwMode="auto">
+                    <a:xfrm>
+                      <a:off x="0" y="0"/>
+                      <a:ext cx="5400675" cy="2409825"/>
+                    </a:xfrm>
+                    <a:prstGeom prst="rect">
+                      <a:avLst/>
+                    </a:prstGeom>
+                    <a:noFill/>
+                    <a:ln w="9525">
+                      <a:noFill/>
+                      <a:miter lim="800000"/>
+                      <a:headEnd/>
+                      <a:tailEnd/>
+                    </a:ln>
+                  </pic:spPr>
+                </pic:pic>
+              </a:graphicData>
+            </a:graphic>
+          </wp:inline>
+        </w:drawing>
+      </w:r>
+    </w:p>
+    <w:p>
+      <w:pPr>
+        <w:rPr>
+          <w:rFonts w:asciiTheme="majorHAnsi" w:eastAsiaTheme="majorEastAsia" w:hAnsiTheme="majorHAnsi" w:cstheme="majorBidi"/>
+          <w:b/>
+          <w:bCs/>
+          <w:color w:val="4F81BD" w:themeColor="accent1"/>
+          <w:sz w:val="26"/>
+          <w:szCs w:val="26"/>
+        </w:rPr>
+      </w:pPr>
+    </w:p>
+    <w:p>
+      <w:r>
+        <w:t>Clique no link ‘Tester’</w:t>
+      </w:r>
+    </w:p>
+    <w:p>
+      <w:pPr>
+        <w:rPr>
+          <w:rFonts w:asciiTheme="majorHAnsi" w:eastAsiaTheme="majorEastAsia" w:hAnsiTheme="majorHAnsi" w:cstheme="majorBidi"/>
+          <w:b/>
+          <w:bCs/>
+          <w:color w:val="4F81BD" w:themeColor="accent1"/>
+          <w:sz w:val="26"/>
+          <w:szCs w:val="26"/>
+        </w:rPr>
+      </w:pPr>
+      <w:r>
+        <w:rPr>
+          <w:rFonts w:asciiTheme="majorHAnsi" w:eastAsiaTheme="majorEastAsia" w:hAnsiTheme="majorHAnsi" w:cstheme="majorBidi"/>
+          <w:b/>
+          <w:bCs/>
+          <w:noProof/>
+          <w:color w:val="4F81BD" w:themeColor="accent1"/>
+          <w:sz w:val="26"/>
+          <w:szCs w:val="26"/>
+          <w:lang w:eastAsia="pt-BR"/>
+        </w:rPr>
+        <w:drawing>
+          <wp:inline distT="0" distB="0" distL="0" distR="0">
+            <wp:extent cx="5400675" cy="2219325"/>
+            <wp:effectExtent l="19050" t="0" r="9525" b="0"/>
+            <wp:docPr id="28" name="Imagem 28"/>
+            <wp:cNvGraphicFramePr>
+              <a:graphicFrameLocks xmlns:a="http://schemas.openxmlformats.org/drawingml/2006/main" noChangeAspect="1"/>
+            </wp:cNvGraphicFramePr>
+            <a:graphic xmlns:a="http://schemas.openxmlformats.org/drawingml/2006/main">
+              <a:graphicData uri="http://schemas.openxmlformats.org/drawingml/2006/picture">
+                <pic:pic xmlns:pic="http://schemas.openxmlformats.org/drawingml/2006/picture">
+                  <pic:nvPicPr>
+                    <pic:cNvPr id="0" name="Picture 28"/>
+                    <pic:cNvPicPr>
+                      <a:picLocks noChangeAspect="1" noChangeArrowheads="1"/>
+                    </pic:cNvPicPr>
+                  </pic:nvPicPr>
+                  <pic:blipFill>
+                    <a:blip r:embed="rId27"/>
+                    <a:srcRect/>
+                    <a:stretch>
+                      <a:fillRect/>
+                    </a:stretch>
+                  </pic:blipFill>
+                  <pic:spPr bwMode="auto">
+                    <a:xfrm>
+                      <a:off x="0" y="0"/>
+                      <a:ext cx="5400675" cy="2219325"/>
+                    </a:xfrm>
+                    <a:prstGeom prst="rect">
+                      <a:avLst/>
+                    </a:prstGeom>
+                    <a:noFill/>
+                    <a:ln w="9525">
+                      <a:noFill/>
+                      <a:miter lim="800000"/>
+                      <a:headEnd/>
+                      <a:tailEnd/>
+                    </a:ln>
+                  </pic:spPr>
+                </pic:pic>
+              </a:graphicData>
+            </a:graphic>
+          </wp:inline>
+        </w:drawing>
+      </w:r>
+    </w:p>
+    <w:p>
+      <w:pPr>
+        <w:rPr>
+          <w:rFonts w:asciiTheme="majorHAnsi" w:eastAsiaTheme="majorEastAsia" w:hAnsiTheme="majorHAnsi" w:cstheme="majorBidi"/>
+          <w:b/>
+          <w:bCs/>
+          <w:color w:val="4F81BD" w:themeColor="accent1"/>
+          <w:sz w:val="26"/>
+          <w:szCs w:val="26"/>
+        </w:rPr>
+      </w:pPr>
+    </w:p>
+    <w:p>
+      <w:r>
+        <w:t>E  a seguir no link baixo</w:t>
+      </w:r>
+    </w:p>
+    <w:p>
+      <w:pPr>
+        <w:rPr>
+          <w:rFonts w:asciiTheme="majorHAnsi" w:eastAsiaTheme="majorEastAsia" w:hAnsiTheme="majorHAnsi" w:cstheme="majorBidi"/>
+          <w:b/>
+          <w:bCs/>
+          <w:color w:val="4F81BD" w:themeColor="accent1"/>
+          <w:sz w:val="26"/>
+          <w:szCs w:val="26"/>
+        </w:rPr>
+      </w:pPr>
+      <w:r>
+        <w:rPr>
+          <w:rFonts w:asciiTheme="majorHAnsi" w:eastAsiaTheme="majorEastAsia" w:hAnsiTheme="majorHAnsi" w:cstheme="majorBidi"/>
+          <w:b/>
+          <w:bCs/>
+          <w:noProof/>
+          <w:color w:val="4F81BD" w:themeColor="accent1"/>
+          <w:sz w:val="26"/>
+          <w:szCs w:val="26"/>
+          <w:lang w:eastAsia="pt-BR"/>
+        </w:rPr>
+        <w:drawing>
+          <wp:inline distT="0" distB="0" distL="0" distR="0">
+            <wp:extent cx="5391150" cy="2209800"/>
+            <wp:effectExtent l="19050" t="0" r="0" b="0"/>
+            <wp:docPr id="29" name="Imagem 29"/>
+            <wp:cNvGraphicFramePr>
+              <a:graphicFrameLocks xmlns:a="http://schemas.openxmlformats.org/drawingml/2006/main" noChangeAspect="1"/>
+            </wp:cNvGraphicFramePr>
+            <a:graphic xmlns:a="http://schemas.openxmlformats.org/drawingml/2006/main">
+              <a:graphicData uri="http://schemas.openxmlformats.org/drawingml/2006/picture">
+                <pic:pic xmlns:pic="http://schemas.openxmlformats.org/drawingml/2006/picture">
+                  <pic:nvPicPr>
+                    <pic:cNvPr id="0" name="Picture 29"/>
+                    <pic:cNvPicPr>
+                      <a:picLocks noChangeAspect="1" noChangeArrowheads="1"/>
+                    </pic:cNvPicPr>
+                  </pic:nvPicPr>
+                  <pic:blipFill>
+                    <a:blip r:embed="rId28"/>
+                    <a:srcRect/>
+                    <a:stretch>
+                      <a:fillRect/>
+                    </a:stretch>
+                  </pic:blipFill>
+                  <pic:spPr bwMode="auto">
+                    <a:xfrm>
+                      <a:off x="0" y="0"/>
+                      <a:ext cx="5391150" cy="2209800"/>
+                    </a:xfrm>
+                    <a:prstGeom prst="rect">
+                      <a:avLst/>
+                    </a:prstGeom>
+                    <a:noFill/>
+                    <a:ln w="9525">
+                      <a:noFill/>
+                      <a:miter lim="800000"/>
+                      <a:headEnd/>
+                      <a:tailEnd/>
+                    </a:ln>
+                  </pic:spPr>
+                </pic:pic>
+              </a:graphicData>
+            </a:graphic>
+          </wp:inline>
+        </w:drawing>
+      </w:r>
+    </w:p>
+    <w:p>
+      <w:pPr>
+        <w:rPr>
+          <w:rFonts w:asciiTheme="majorHAnsi" w:eastAsiaTheme="majorEastAsia" w:hAnsiTheme="majorHAnsi" w:cstheme="majorBidi"/>
+          <w:b/>
+          <w:bCs/>
+          <w:color w:val="4F81BD" w:themeColor="accent1"/>
+          <w:sz w:val="26"/>
+          <w:szCs w:val="26"/>
+        </w:rPr>
+      </w:pPr>
+    </w:p>
+    <w:p>
+      <w:pPr>
+        <w:rPr>
+          <w:rFonts w:asciiTheme="majorHAnsi" w:eastAsiaTheme="majorEastAsia" w:hAnsiTheme="majorHAnsi" w:cstheme="majorBidi"/>
+          <w:b/>
+          <w:bCs/>
+          <w:color w:val="4F81BD" w:themeColor="accent1"/>
+          <w:sz w:val="26"/>
+          <w:szCs w:val="26"/>
+        </w:rPr>
+      </w:pPr>
+    </w:p>
+    <w:p>
+      <w:pPr>
+        <w:spacing w:after="200" w:line="276" w:lineRule="auto"/>
+        <w:rPr>
+          <w:rFonts w:asciiTheme="majorHAnsi" w:eastAsiaTheme="majorEastAsia" w:hAnsiTheme="majorHAnsi" w:cstheme="majorBidi"/>
+          <w:b/>
+          <w:bCs/>
+          <w:color w:val="4F81BD" w:themeColor="accent1"/>
+          <w:sz w:val="26"/>
+          <w:szCs w:val="26"/>
+        </w:rPr>
+      </w:pPr>
+      <w:r>
+        <w:rPr>
+          <w:rFonts w:asciiTheme="majorHAnsi" w:eastAsiaTheme="majorEastAsia" w:hAnsiTheme="majorHAnsi" w:cstheme="majorBidi"/>
+          <w:b/>
+          <w:bCs/>
+          <w:color w:val="4F81BD" w:themeColor="accent1"/>
+          <w:sz w:val="26"/>
+          <w:szCs w:val="26"/>
+        </w:rPr>
+        <w:br w:type="page"/>
+      </w:r>
+    </w:p>
+    <w:p>
+      <w:r>
+        <w:lastRenderedPageBreak/>
+        <w:t>Preencha os parâmetros do serviço de cadastro.</w:t>
+      </w:r>
+      <w:r>
+        <w:t xml:space="preserve"> (web service que insere a malha)</w:t>
+      </w:r>
+    </w:p>
+    <w:p>
+      <w:r>
+        <w:t>E a seguir em cadastrarNovoCaminho.</w:t>
+      </w:r>
+    </w:p>
+    <w:p>
+      <w:pPr>
+        <w:rPr>
+          <w:rFonts w:asciiTheme="majorHAnsi" w:eastAsiaTheme="majorEastAsia" w:hAnsiTheme="majorHAnsi" w:cstheme="majorBidi"/>
+          <w:b/>
+          <w:bCs/>
+          <w:color w:val="4F81BD" w:themeColor="accent1"/>
+          <w:sz w:val="26"/>
+          <w:szCs w:val="26"/>
+        </w:rPr>
+      </w:pPr>
+      <w:r>
+        <w:rPr>
+          <w:rFonts w:asciiTheme="majorHAnsi" w:eastAsiaTheme="majorEastAsia" w:hAnsiTheme="majorHAnsi" w:cstheme="majorBidi"/>
+          <w:b/>
+          <w:bCs/>
+          <w:noProof/>
+          <w:color w:val="4F81BD" w:themeColor="accent1"/>
+          <w:sz w:val="26"/>
+          <w:szCs w:val="26"/>
+          <w:lang w:eastAsia="pt-BR"/>
+        </w:rPr>
+        <w:drawing>
+          <wp:inline distT="0" distB="0" distL="0" distR="0">
+            <wp:extent cx="5400040" cy="2774196"/>
+            <wp:effectExtent l="19050" t="0" r="0" b="0"/>
+            <wp:docPr id="33" name="Imagem 33"/>
+            <wp:cNvGraphicFramePr>
+              <a:graphicFrameLocks xmlns:a="http://schemas.openxmlformats.org/drawingml/2006/main" noChangeAspect="1"/>
+            </wp:cNvGraphicFramePr>
+            <a:graphic xmlns:a="http://schemas.openxmlformats.org/drawingml/2006/main">
+              <a:graphicData uri="http://schemas.openxmlformats.org/drawingml/2006/picture">
+                <pic:pic xmlns:pic="http://schemas.openxmlformats.org/drawingml/2006/picture">
+                  <pic:nvPicPr>
+                    <pic:cNvPr id="0" name="Picture 33"/>
+                    <pic:cNvPicPr>
+                      <a:picLocks noChangeAspect="1" noChangeArrowheads="1"/>
+                    </pic:cNvPicPr>
+                  </pic:nvPicPr>
+                  <pic:blipFill>
+                    <a:blip r:embed="rId29"/>
+                    <a:srcRect/>
+                    <a:stretch>
+                      <a:fillRect/>
+                    </a:stretch>
+                  </pic:blipFill>
+                  <pic:spPr bwMode="auto">
+                    <a:xfrm>
+                      <a:off x="0" y="0"/>
+                      <a:ext cx="5400040" cy="2774196"/>
+                    </a:xfrm>
+                    <a:prstGeom prst="rect">
+                      <a:avLst/>
+                    </a:prstGeom>
+                    <a:noFill/>
+                    <a:ln w="9525">
+                      <a:noFill/>
+                      <a:miter lim="800000"/>
+                      <a:headEnd/>
+                      <a:tailEnd/>
+                    </a:ln>
+                  </pic:spPr>
+                </pic:pic>
+              </a:graphicData>
+            </a:graphic>
+          </wp:inline>
+        </w:drawing>
+      </w:r>
+    </w:p>
+    <w:p>
+      <w:pPr>
+        <w:rPr>
+          <w:rFonts w:asciiTheme="majorHAnsi" w:eastAsiaTheme="majorEastAsia" w:hAnsiTheme="majorHAnsi" w:cstheme="majorBidi"/>
+          <w:b/>
+          <w:bCs/>
+          <w:color w:val="4F81BD" w:themeColor="accent1"/>
+          <w:sz w:val="26"/>
+          <w:szCs w:val="26"/>
+        </w:rPr>
+      </w:pPr>
+    </w:p>
+    <w:p>
+      <w:r>
+        <w:t>O resulta</w:t>
+      </w:r>
+      <w:r>
+        <w:t>do</w:t>
+      </w:r>
+      <w:r>
+        <w:t xml:space="preserve"> abaixo, demonstra que tudo esta funcional</w:t>
+      </w:r>
+      <w:r>
+        <w:t>, e que a persisência dos dados foi efetuada.</w:t>
+      </w:r>
+    </w:p>
+    <w:p>
+      <w:pPr>
+        <w:rPr>
+          <w:rFonts w:asciiTheme="majorHAnsi" w:eastAsiaTheme="majorEastAsia" w:hAnsiTheme="majorHAnsi" w:cstheme="majorBidi"/>
+          <w:b/>
+          <w:bCs/>
+          <w:color w:val="4F81BD" w:themeColor="accent1"/>
+          <w:sz w:val="26"/>
+          <w:szCs w:val="26"/>
+        </w:rPr>
+      </w:pPr>
+    </w:p>
+    <w:p>
+      <w:pPr>
+        <w:rPr>
+          <w:rFonts w:asciiTheme="majorHAnsi" w:eastAsiaTheme="majorEastAsia" w:hAnsiTheme="majorHAnsi" w:cstheme="majorBidi"/>
+          <w:b/>
+          <w:bCs/>
+          <w:color w:val="4F81BD" w:themeColor="accent1"/>
+          <w:sz w:val="26"/>
+          <w:szCs w:val="26"/>
+        </w:rPr>
+      </w:pPr>
+      <w:r>
+        <w:rPr>
+          <w:rFonts w:asciiTheme="majorHAnsi" w:eastAsiaTheme="majorEastAsia" w:hAnsiTheme="majorHAnsi" w:cstheme="majorBidi"/>
+          <w:b/>
+          <w:bCs/>
+          <w:noProof/>
+          <w:color w:val="4F81BD" w:themeColor="accent1"/>
+          <w:sz w:val="26"/>
+          <w:szCs w:val="26"/>
+          <w:lang w:eastAsia="pt-BR"/>
+        </w:rPr>
+        <w:drawing>
+          <wp:inline distT="0" distB="0" distL="0" distR="0">
+            <wp:extent cx="5400040" cy="2774196"/>
+            <wp:effectExtent l="19050" t="0" r="0" b="0"/>
+            <wp:docPr id="36" name="Imagem 36"/>
+            <wp:cNvGraphicFramePr>
+              <a:graphicFrameLocks xmlns:a="http://schemas.openxmlformats.org/drawingml/2006/main" noChangeAspect="1"/>
+            </wp:cNvGraphicFramePr>
+            <a:graphic xmlns:a="http://schemas.openxmlformats.org/drawingml/2006/main">
+              <a:graphicData uri="http://schemas.openxmlformats.org/drawingml/2006/picture">
+                <pic:pic xmlns:pic="http://schemas.openxmlformats.org/drawingml/2006/picture">
+                  <pic:nvPicPr>
+                    <pic:cNvPr id="0" name="Picture 36"/>
+                    <pic:cNvPicPr>
+                      <a:picLocks noChangeAspect="1" noChangeArrowheads="1"/>
+                    </pic:cNvPicPr>
+                  </pic:nvPicPr>
+                  <pic:blipFill>
+                    <a:blip r:embed="rId30"/>
+                    <a:srcRect/>
+                    <a:stretch>
+                      <a:fillRect/>
+                    </a:stretch>
+                  </pic:blipFill>
+                  <pic:spPr bwMode="auto">
+                    <a:xfrm>
+                      <a:off x="0" y="0"/>
+                      <a:ext cx="5400040" cy="2774196"/>
+                    </a:xfrm>
+                    <a:prstGeom prst="rect">
+                      <a:avLst/>
+                    </a:prstGeom>
+                    <a:noFill/>
+                    <a:ln w="9525">
+                      <a:noFill/>
+                      <a:miter lim="800000"/>
+                      <a:headEnd/>
+                      <a:tailEnd/>
+                    </a:ln>
+                  </pic:spPr>
+                </pic:pic>
+              </a:graphicData>
+            </a:graphic>
+          </wp:inline>
+        </w:drawing>
+      </w:r>
+    </w:p>
+    <w:p>
+      <w:pPr>
+        <w:rPr>
+          <w:rFonts w:asciiTheme="majorHAnsi" w:eastAsiaTheme="majorEastAsia" w:hAnsiTheme="majorHAnsi" w:cstheme="majorBidi"/>
+          <w:b/>
+          <w:bCs/>
+          <w:color w:val="4F81BD" w:themeColor="accent1"/>
+          <w:sz w:val="26"/>
+          <w:szCs w:val="26"/>
+        </w:rPr>
+      </w:pPr>
+    </w:p>
+    <w:p>
+      <w:pPr>
+        <w:rPr>
+          <w:rFonts w:asciiTheme="majorHAnsi" w:eastAsiaTheme="majorEastAsia" w:hAnsiTheme="majorHAnsi" w:cstheme="majorBidi"/>
+          <w:b/>
+          <w:bCs/>
+          <w:color w:val="4F81BD" w:themeColor="accent1"/>
+          <w:sz w:val="26"/>
+          <w:szCs w:val="26"/>
+        </w:rPr>
+      </w:pPr>
+    </w:p>
+    <w:p>
+      <w:pPr>
+        <w:rPr>
+          <w:rFonts w:asciiTheme="majorHAnsi" w:eastAsiaTheme="majorEastAsia" w:hAnsiTheme="majorHAnsi" w:cstheme="majorBidi"/>
+          <w:b/>
+          <w:bCs/>
+          <w:color w:val="4F81BD" w:themeColor="accent1"/>
+          <w:sz w:val="26"/>
+          <w:szCs w:val="26"/>
+        </w:rPr>
+      </w:pPr>
+    </w:p>
+    <w:p>
+      <w:pPr>
+        <w:pStyle w:val="Ttulo2"/>
+      </w:pPr>
+      <w:bookmarkStart w:id="6" w:name="_Toc439935686"/>
+      <w:r>
         <w:t>D</w:t>
       </w:r>
       <w:r>
-        <w:rPr>
-          <w:rFonts w:asciiTheme="majorHAnsi" w:eastAsiaTheme="majorEastAsia" w:hAnsiTheme="majorHAnsi" w:cstheme="majorBidi"/>
-          <w:b/>
-          <w:bCs/>
-          <w:color w:val="4F81BD" w:themeColor="accent1"/>
-          <w:sz w:val="26"/>
-          <w:szCs w:val="26"/>
-        </w:rPr>
         <w:t>owloads</w:t>
       </w:r>
+      <w:bookmarkEnd w:id="6"/>
     </w:p>
     <w:p>
       <w:pPr>
@@ -2050,7 +3000,7 @@
       </w:r>
     </w:p>
     <w:p>
-      <w:hyperlink r:id="rId22" w:history="1">
+      <w:hyperlink r:id="rId31" w:history="1">
         <w:r>
           <w:rPr>
             <w:rStyle w:val="Hyperlink"/>
@@ -2066,7 +3016,7 @@
       </w:r>
     </w:p>
     <w:p>
-      <w:hyperlink r:id="rId23" w:history="1">
+      <w:hyperlink r:id="rId32" w:history="1">
         <w:r>
           <w:rPr>
             <w:rStyle w:val="Hyperlink"/>
@@ -2082,7 +3032,7 @@
       </w:r>
     </w:p>
     <w:p>
-      <w:hyperlink r:id="rId24" w:history="1">
+      <w:hyperlink r:id="rId33" w:history="1">
         <w:r>
           <w:rPr>
             <w:rStyle w:val="Hyperlink"/>
@@ -2093,7 +3043,7 @@
     </w:p>
     <w:p/>
     <w:sectPr>
-      <w:footerReference w:type="default" r:id="rId25"/>
+      <w:footerReference w:type="default" r:id="rId34"/>
       <w:pgSz w:w="11906" w:h="16838"/>
       <w:pgMar w:top="1417" w:right="1701" w:bottom="1417" w:left="1701" w:header="708" w:footer="708" w:gutter="0"/>
       <w:cols w:space="708"/>
@@ -2162,7 +3112,7 @@
                             <w:noProof/>
                             <w:color w:val="8C8C8C" w:themeColor="background1" w:themeShade="8C"/>
                           </w:rPr>
-                          <w:t>10</w:t>
+                          <w:t>11</w:t>
                         </w:r>
                       </w:fldSimple>
                     </w:p>

</xml_diff>